<commit_message>
initial commit on updated 2022-23 plans
</commit_message>
<xml_diff>
--- a/2022-23 MDE Ed-Fi Documentation/MDE 2022-2023 School Year Ed-FI Collection Updates.docx
+++ b/2022-23 MDE Ed-Fi Documentation/MDE 2022-2023 School Year Ed-FI Collection Updates.docx
@@ -2408,6 +2408,74 @@
           </w:p>
         </w:tc>
       </w:tr>
+      <w:tr>
+        <w:tc>
+          <w:tcPr>
+            <w:tcW w:w="2437" w:type="dxa"/>
+          </w:tcPr>
+          <w:p>
+            <w:pPr>
+              <w:rPr>
+                <w:rFonts w:cs="Arial"/>
+                <w:bCs/>
+                <w:szCs w:val="20"/>
+              </w:rPr>
+            </w:pPr>
+            <w:r>
+              <w:rPr>
+                <w:rFonts w:cs="Arial"/>
+                <w:bCs/>
+                <w:szCs w:val="20"/>
+              </w:rPr>
+              <w:t>v1.2</w:t>
+            </w:r>
+          </w:p>
+        </w:tc>
+        <w:tc>
+          <w:tcPr>
+            <w:tcW w:w="1428" w:type="dxa"/>
+          </w:tcPr>
+          <w:p>
+            <w:pPr>
+              <w:rPr>
+                <w:rFonts w:cs="Arial"/>
+                <w:bCs/>
+                <w:szCs w:val="20"/>
+              </w:rPr>
+            </w:pPr>
+            <w:r>
+              <w:rPr>
+                <w:rFonts w:cs="Arial"/>
+                <w:bCs/>
+                <w:szCs w:val="20"/>
+              </w:rPr>
+              <w:t>08/03/2022</w:t>
+            </w:r>
+          </w:p>
+        </w:tc>
+        <w:tc>
+          <w:tcPr>
+            <w:tcW w:w="6061" w:type="dxa"/>
+          </w:tcPr>
+          <w:p>
+            <w:pPr>
+              <w:rPr>
+                <w:rFonts w:cs="Arial"/>
+                <w:bCs/>
+                <w:szCs w:val="20"/>
+              </w:rPr>
+            </w:pPr>
+            <w:r>
+              <w:rPr>
+                <w:rFonts w:cs="Arial"/>
+                <w:bCs/>
+                <w:szCs w:val="20"/>
+              </w:rPr>
+              <w:t>Updates reflecting decisions on new collections for school year 2022-23.</w:t>
+            </w:r>
+          </w:p>
+        </w:tc>
+      </w:tr>
     </w:tbl>
     <w:p>
       <w:pPr>
@@ -2602,35 +2670,22 @@
         <w:pStyle w:val="Heading2"/>
       </w:pPr>
       <w:bookmarkStart w:id="4" w:name="_Toc102145417"/>
-      <w:r>
-        <w:t>New Resources collected in School Year 2022-2023</w:t>
-      </w:r>
-      <w:bookmarkEnd w:id="4"/>
+      <w:bookmarkStart w:id="5" w:name="_Toc102145426"/>
+      <w:r>
+        <w:t>Updates Planned for school year 2022-23</w:t>
+      </w:r>
     </w:p>
     <w:p>
       <w:pPr>
         <w:pStyle w:val="Heading3"/>
-        <w:rPr>
-          <w:sz w:val="20"/>
-          <w:szCs w:val="20"/>
-        </w:rPr>
-      </w:pPr>
-      <w:bookmarkStart w:id="5" w:name="_Toc102145418"/>
+      </w:pPr>
       <w:proofErr w:type="spellStart"/>
       <w:r>
-        <w:rPr>
-          <w:sz w:val="20"/>
-          <w:szCs w:val="20"/>
-        </w:rPr>
-        <w:t>SchoolAttribute</w:t>
+        <w:t>StudentSchoolFoodServiceProgramAssociation</w:t>
       </w:r>
       <w:proofErr w:type="spellEnd"/>
       <w:r>
-        <w:rPr>
-          <w:sz w:val="20"/>
-          <w:szCs w:val="20"/>
-        </w:rPr>
-        <w:t xml:space="preserve"> (MN specific extension)</w:t>
+        <w:t xml:space="preserve"> – Direct Certification</w:t>
       </w:r>
       <w:bookmarkEnd w:id="5"/>
     </w:p>
@@ -2645,65 +2700,7 @@
         <w:rPr>
           <w:szCs w:val="20"/>
         </w:rPr>
-        <w:t>A new resource has been created for the purpose of collecting school specific information.</w:t>
-      </w:r>
-      <w:r>
-        <w:rPr>
-          <w:szCs w:val="20"/>
-        </w:rPr>
-        <w:t xml:space="preserve"> </w:t>
-      </w:r>
-      <w:r>
-        <w:rPr>
-          <w:szCs w:val="20"/>
-        </w:rPr>
-        <w:t>Ed-fi School records are currently created and maintained by MDE, which necessitated a new extension entity to capture school specific data to be provided by the districts for their respective schools.</w:t>
-      </w:r>
-    </w:p>
-    <w:p>
-      <w:pPr>
-        <w:spacing w:line="259" w:lineRule="auto"/>
-        <w:rPr>
-          <w:szCs w:val="20"/>
-        </w:rPr>
-      </w:pPr>
-      <w:r>
-        <w:rPr>
-          <w:szCs w:val="20"/>
-        </w:rPr>
         <w:t xml:space="preserve">The </w:t>
-      </w:r>
-      <w:proofErr w:type="spellStart"/>
-      <w:r>
-        <w:rPr>
-          <w:szCs w:val="20"/>
-        </w:rPr>
-        <w:t>schoolAttribute</w:t>
-      </w:r>
-      <w:proofErr w:type="spellEnd"/>
-      <w:r>
-        <w:rPr>
-          <w:szCs w:val="20"/>
-        </w:rPr>
-        <w:t xml:space="preserve"> entity will collect the following new elements</w:t>
-      </w:r>
-    </w:p>
-    <w:p>
-      <w:pPr>
-        <w:pStyle w:val="ListParagraph"/>
-        <w:numPr>
-          <w:ilvl w:val="0"/>
-          <w:numId w:val="25"/>
-        </w:numPr>
-        <w:rPr>
-          <w:szCs w:val="20"/>
-        </w:rPr>
-      </w:pPr>
-      <w:r>
-        <w:rPr>
-          <w:szCs w:val="20"/>
-        </w:rPr>
-        <w:t xml:space="preserve">Virtual School Status is collected using </w:t>
       </w:r>
       <w:proofErr w:type="spellStart"/>
       <w:r>
@@ -2712,47 +2709,14 @@
           <w:bCs/>
           <w:szCs w:val="20"/>
         </w:rPr>
-        <w:t>EducationOrganizationIndicator</w:t>
+        <w:t>DirectCertification</w:t>
       </w:r>
       <w:proofErr w:type="spellEnd"/>
       <w:r>
         <w:rPr>
           <w:szCs w:val="20"/>
         </w:rPr>
-        <w:t xml:space="preserve"> (Virtual School Status is required for federal </w:t>
-      </w:r>
-      <w:proofErr w:type="spellStart"/>
-      <w:r>
-        <w:rPr>
-          <w:szCs w:val="20"/>
-        </w:rPr>
-        <w:t>EdFacts</w:t>
-      </w:r>
-      <w:proofErr w:type="spellEnd"/>
-      <w:r>
-        <w:rPr>
-          <w:szCs w:val="20"/>
-        </w:rPr>
-        <w:t xml:space="preserve"> reporting.)</w:t>
-      </w:r>
-    </w:p>
-    <w:p>
-      <w:pPr>
-        <w:pStyle w:val="ListParagraph"/>
-        <w:numPr>
-          <w:ilvl w:val="1"/>
-          <w:numId w:val="25"/>
-        </w:numPr>
-        <w:spacing w:line="259" w:lineRule="auto"/>
-        <w:rPr>
-          <w:szCs w:val="20"/>
-        </w:rPr>
-      </w:pPr>
-      <w:r>
-        <w:rPr>
-          <w:szCs w:val="20"/>
-        </w:rPr>
-        <w:t xml:space="preserve">Includes </w:t>
+        <w:t xml:space="preserve"> Element has been enabled for collection on the </w:t>
       </w:r>
       <w:proofErr w:type="spellStart"/>
       <w:r>
@@ -2761,14 +2725,42 @@
           <w:bCs/>
           <w:szCs w:val="20"/>
         </w:rPr>
-        <w:t>IndicatorDescriptor</w:t>
+        <w:t>StudentSchoolFoodServiceProgramAssociation</w:t>
       </w:r>
       <w:proofErr w:type="spellEnd"/>
       <w:r>
         <w:rPr>
           <w:szCs w:val="20"/>
         </w:rPr>
-        <w:t xml:space="preserve"> and </w:t>
+        <w:t>.</w:t>
+      </w:r>
+    </w:p>
+    <w:p>
+      <w:pPr>
+        <w:spacing w:line="259" w:lineRule="auto"/>
+        <w:rPr>
+          <w:szCs w:val="20"/>
+        </w:rPr>
+      </w:pPr>
+      <w:r>
+        <w:rPr>
+          <w:szCs w:val="20"/>
+        </w:rPr>
+        <w:t xml:space="preserve">Additionally, “Applied but did not qualify” will no longer be reported as a </w:t>
+      </w:r>
+      <w:proofErr w:type="spellStart"/>
+      <w:r>
+        <w:rPr>
+          <w:szCs w:val="20"/>
+        </w:rPr>
+        <w:t>SchoolFoodServiceProgramServiceDescriptor</w:t>
+      </w:r>
+      <w:proofErr w:type="spellEnd"/>
+      <w:r>
+        <w:rPr>
+          <w:szCs w:val="20"/>
+        </w:rPr>
+        <w:t xml:space="preserve">, and will instead be reported through the with the new </w:t>
       </w:r>
       <w:proofErr w:type="spellStart"/>
       <w:r>
@@ -2777,30 +2769,44 @@
           <w:bCs/>
           <w:szCs w:val="20"/>
         </w:rPr>
-        <w:t>IndicatorLevelDescriptor</w:t>
+        <w:t>StudentEducationOrganization</w:t>
       </w:r>
       <w:proofErr w:type="spellEnd"/>
-    </w:p>
-    <w:p>
-      <w:pPr>
-        <w:numPr>
-          <w:ilvl w:val="0"/>
-          <w:numId w:val="25"/>
-        </w:numPr>
-        <w:spacing w:line="259" w:lineRule="auto"/>
+      <w:r>
         <w:rPr>
           <w:b/>
           <w:bCs/>
           <w:szCs w:val="20"/>
         </w:rPr>
-      </w:pPr>
+        <w:t xml:space="preserve"> </w:t>
+      </w:r>
+      <w:proofErr w:type="spellStart"/>
       <w:r>
         <w:rPr>
           <w:b/>
           <w:bCs/>
           <w:szCs w:val="20"/>
         </w:rPr>
-        <w:t>Title1PartASchoolDesignationDescriptor</w:t>
+        <w:t>Association.StudentCharacteristicDescriptor</w:t>
+      </w:r>
+      <w:proofErr w:type="spellEnd"/>
+      <w:r>
+        <w:rPr>
+          <w:szCs w:val="20"/>
+        </w:rPr>
+        <w:t xml:space="preserve"> value “Applied for NSLP but did not qualify”.</w:t>
+      </w:r>
+      <w:r>
+        <w:rPr>
+          <w:szCs w:val="20"/>
+        </w:rPr>
+        <w:t xml:space="preserve"> </w:t>
+      </w:r>
+      <w:r>
+        <w:rPr>
+          <w:szCs w:val="20"/>
+        </w:rPr>
+        <w:t>This change removes the need to create a Program Association record when the student did not qualify for and is therefore, not participating in the program.</w:t>
       </w:r>
     </w:p>
     <w:p>
@@ -2816,10 +2822,10 @@
           <w:szCs w:val="20"/>
         </w:rPr>
         <w:drawing>
-          <wp:inline distT="0" distB="0" distL="0" distR="0" wp14:anchorId="7A4794CC" wp14:editId="272457D0">
-            <wp:extent cx="6309360" cy="1639570"/>
+          <wp:inline distT="0" distB="0" distL="0" distR="0" wp14:anchorId="1FB2DDAA" wp14:editId="2BEE8359">
+            <wp:extent cx="6309360" cy="2250440"/>
             <wp:effectExtent l="0" t="0" r="0" b="0"/>
-            <wp:docPr id="35" name="Picture 35"/>
+            <wp:docPr id="34" name="Picture 34"/>
             <wp:cNvGraphicFramePr>
               <a:graphicFrameLocks xmlns:a="http://schemas.openxmlformats.org/drawingml/2006/main" noChangeAspect="1"/>
             </wp:cNvGraphicFramePr>
@@ -2839,7 +2845,7 @@
                   <pic:spPr>
                     <a:xfrm>
                       <a:off x="0" y="0"/>
-                      <a:ext cx="6309360" cy="1639570"/>
+                      <a:ext cx="6309360" cy="2250440"/>
                     </a:xfrm>
                     <a:prstGeom prst="rect">
                       <a:avLst/>
@@ -2854,91 +2860,134 @@
     </w:p>
     <w:p>
       <w:pPr>
+        <w:pStyle w:val="Heading2"/>
+      </w:pPr>
+      <w:bookmarkStart w:id="6" w:name="_Toc102145427"/>
+      <w:r>
+        <w:lastRenderedPageBreak/>
+        <w:t>Previous MN Extensions which are now part of Ed-Fi Core</w:t>
+      </w:r>
+      <w:bookmarkEnd w:id="6"/>
+      <w:r>
+        <w:t xml:space="preserve"> </w:t>
+      </w:r>
+      <w:r>
+        <w:t>as part of the v.5.2 upgrade</w:t>
+      </w:r>
+    </w:p>
+    <w:p>
+      <w:pPr>
+        <w:pStyle w:val="Heading3"/>
+        <w:rPr>
+          <w:sz w:val="20"/>
+          <w:szCs w:val="20"/>
+        </w:rPr>
+      </w:pPr>
+      <w:bookmarkStart w:id="7" w:name="_Toc102145428"/>
+      <w:proofErr w:type="spellStart"/>
+      <w:r>
+        <w:rPr>
+          <w:sz w:val="20"/>
+          <w:szCs w:val="20"/>
+        </w:rPr>
+        <w:t>StudentEducationOrganizationAssociation</w:t>
+      </w:r>
+      <w:proofErr w:type="spellEnd"/>
+      <w:r>
+        <w:rPr>
+          <w:sz w:val="20"/>
+          <w:szCs w:val="20"/>
+        </w:rPr>
+        <w:t xml:space="preserve"> - Ancestry of Ethnic Origin</w:t>
+      </w:r>
+      <w:bookmarkEnd w:id="7"/>
+    </w:p>
+    <w:p>
+      <w:pPr>
         <w:spacing w:line="259" w:lineRule="auto"/>
-        <w:rPr>
-          <w:szCs w:val="20"/>
-        </w:rPr>
-      </w:pPr>
-    </w:p>
-    <w:p>
-      <w:pPr>
-        <w:spacing w:line="259" w:lineRule="auto"/>
-        <w:rPr>
-          <w:szCs w:val="20"/>
-        </w:rPr>
-      </w:pPr>
-    </w:p>
-    <w:p>
-      <w:pPr>
-        <w:pStyle w:val="Heading3"/>
         <w:rPr>
           <w:i/>
           <w:iCs/>
-          <w:sz w:val="20"/>
-          <w:szCs w:val="20"/>
-        </w:rPr>
-      </w:pPr>
-      <w:bookmarkStart w:id="6" w:name="_Toc102145419"/>
+          <w:szCs w:val="20"/>
+        </w:rPr>
+      </w:pPr>
       <w:proofErr w:type="spellStart"/>
       <w:r>
         <w:rPr>
-          <w:sz w:val="20"/>
-          <w:szCs w:val="20"/>
-        </w:rPr>
-        <w:lastRenderedPageBreak/>
-        <w:t>StudentNeglectedOrDelinquentProgramAssociation</w:t>
-      </w:r>
-      <w:bookmarkEnd w:id="6"/>
+          <w:b/>
+          <w:bCs/>
+          <w:i/>
+          <w:iCs/>
+          <w:szCs w:val="20"/>
+        </w:rPr>
+        <w:t>AncestryEthnicOrigin</w:t>
+      </w:r>
       <w:proofErr w:type="spellEnd"/>
       <w:r>
         <w:rPr>
-          <w:bCs/>
-          <w:sz w:val="20"/>
-          <w:szCs w:val="20"/>
-        </w:rPr>
-        <w:br/>
-      </w:r>
-    </w:p>
-    <w:p>
-      <w:pPr>
-        <w:tabs>
-          <w:tab w:val="num" w:pos="720"/>
-        </w:tabs>
+          <w:i/>
+          <w:iCs/>
+          <w:szCs w:val="20"/>
+        </w:rPr>
+        <w:t xml:space="preserve"> on the </w:t>
+      </w:r>
+      <w:proofErr w:type="spellStart"/>
+      <w:r>
+        <w:rPr>
+          <w:i/>
+          <w:iCs/>
+          <w:szCs w:val="20"/>
+        </w:rPr>
+        <w:t>StudentEducationOrganizationAssociation</w:t>
+      </w:r>
+      <w:proofErr w:type="spellEnd"/>
+      <w:r>
+        <w:rPr>
+          <w:i/>
+          <w:iCs/>
+          <w:szCs w:val="20"/>
+        </w:rPr>
+        <w:t xml:space="preserve"> entity has changed from a MN extension to a core Ed-Fi data element in Ed-Fi v5.2.</w:t>
+      </w:r>
+    </w:p>
+    <w:p>
+      <w:pPr>
         <w:spacing w:line="259" w:lineRule="auto"/>
         <w:rPr>
-          <w:szCs w:val="20"/>
-        </w:rPr>
-      </w:pPr>
-      <w:r>
-        <w:rPr>
-          <w:szCs w:val="20"/>
-        </w:rPr>
-        <w:t>This Ed-Fi Core entity will now be collected by MDE for</w:t>
-      </w:r>
-      <w:r>
-        <w:rPr>
-          <w:szCs w:val="20"/>
-        </w:rPr>
-        <w:t xml:space="preserve"> federal Title I Part D reporting</w:t>
-      </w:r>
-      <w:r>
-        <w:rPr>
-          <w:szCs w:val="20"/>
-        </w:rPr>
-        <w:t>.</w:t>
-      </w:r>
-      <w:r>
-        <w:rPr>
-          <w:szCs w:val="20"/>
-        </w:rPr>
-        <w:t xml:space="preserve"> </w:t>
-      </w:r>
-    </w:p>
-    <w:p>
-      <w:pPr>
-        <w:tabs>
-          <w:tab w:val="num" w:pos="720"/>
-        </w:tabs>
+          <w:i/>
+          <w:iCs/>
+          <w:szCs w:val="20"/>
+        </w:rPr>
+      </w:pPr>
+      <w:r>
+        <w:rPr>
+          <w:i/>
+          <w:iCs/>
+          <w:szCs w:val="20"/>
+        </w:rPr>
+        <w:t xml:space="preserve">The </w:t>
+      </w:r>
+      <w:proofErr w:type="spellStart"/>
+      <w:r>
+        <w:rPr>
+          <w:i/>
+          <w:iCs/>
+          <w:szCs w:val="20"/>
+        </w:rPr>
+        <w:t>ancestryEthnicOrigins</w:t>
+      </w:r>
+      <w:proofErr w:type="spellEnd"/>
+      <w:r>
+        <w:rPr>
+          <w:i/>
+          <w:iCs/>
+          <w:szCs w:val="20"/>
+        </w:rPr>
+        <w:t xml:space="preserve"> collection has been removed from the MN extension, and is now part of the core resource.</w:t>
+      </w:r>
+    </w:p>
+    <w:p>
+      <w:pPr>
         <w:spacing w:line="259" w:lineRule="auto"/>
         <w:rPr>
           <w:szCs w:val="20"/>
@@ -2946,82 +2995,30 @@
       </w:pPr>
       <w:r>
         <w:rPr>
-          <w:szCs w:val="20"/>
-        </w:rPr>
-        <w:t xml:space="preserve">MN extension elements </w:t>
-      </w:r>
-      <w:proofErr w:type="spellStart"/>
-      <w:r>
-        <w:rPr>
-          <w:szCs w:val="20"/>
-        </w:rPr>
-        <w:t>neglectedOrDelinquentProgramOutcomeDescriptor</w:t>
-      </w:r>
-      <w:proofErr w:type="spellEnd"/>
-      <w:r>
-        <w:rPr>
-          <w:szCs w:val="20"/>
-        </w:rPr>
-        <w:t xml:space="preserve"> and </w:t>
-      </w:r>
-      <w:proofErr w:type="spellStart"/>
-      <w:r>
-        <w:rPr>
-          <w:szCs w:val="20"/>
-        </w:rPr>
-        <w:t>exitedNeglectedOrDelinquentProgramOutcomeDescriptor</w:t>
-      </w:r>
-      <w:proofErr w:type="spellEnd"/>
-      <w:r>
-        <w:rPr>
-          <w:szCs w:val="20"/>
-        </w:rPr>
-        <w:t xml:space="preserve"> have been added to record program outcomes.</w:t>
-      </w:r>
-      <w:r>
-        <w:rPr>
-          <w:szCs w:val="20"/>
-        </w:rPr>
-        <w:t xml:space="preserve"> </w:t>
-      </w:r>
-      <w:r>
-        <w:rPr>
-          <w:szCs w:val="20"/>
-        </w:rPr>
-        <w:t xml:space="preserve">Both extensions use values from the same descriptor list – </w:t>
-      </w:r>
-      <w:proofErr w:type="spellStart"/>
-      <w:r>
-        <w:rPr>
-          <w:szCs w:val="20"/>
-        </w:rPr>
-        <w:t>neglectedOrDelinquentProgramOutcomeDescriptor</w:t>
-      </w:r>
-      <w:proofErr w:type="spellEnd"/>
-      <w:r>
-        <w:rPr>
-          <w:szCs w:val="20"/>
-        </w:rPr>
-        <w:t>.</w:t>
-      </w:r>
-    </w:p>
-    <w:p>
-      <w:pPr>
-        <w:spacing w:line="259" w:lineRule="auto"/>
-        <w:rPr>
-          <w:szCs w:val="20"/>
-        </w:rPr>
-      </w:pPr>
-      <w:r>
-        <w:rPr>
           <w:noProof/>
           <w:szCs w:val="20"/>
         </w:rPr>
         <w:drawing>
-          <wp:inline distT="0" distB="0" distL="0" distR="0" wp14:anchorId="486DE57A" wp14:editId="3B0943C3">
-            <wp:extent cx="6309360" cy="3832860"/>
+          <wp:anchor distT="0" distB="0" distL="114300" distR="114300" simplePos="0" relativeHeight="251761664" behindDoc="1" locked="0" layoutInCell="1" allowOverlap="1" wp14:anchorId="40678615" wp14:editId="5E8FBD80">
+            <wp:simplePos x="0" y="0"/>
+            <wp:positionH relativeFrom="margin">
+              <wp:align>left</wp:align>
+            </wp:positionH>
+            <wp:positionV relativeFrom="paragraph">
+              <wp:posOffset>18415</wp:posOffset>
+            </wp:positionV>
+            <wp:extent cx="5450840" cy="2098040"/>
             <wp:effectExtent l="0" t="0" r="0" b="0"/>
-            <wp:docPr id="32" name="Picture 32"/>
+            <wp:wrapTight wrapText="bothSides">
+              <wp:wrapPolygon edited="0">
+                <wp:start x="0" y="0"/>
+                <wp:lineTo x="0" y="21378"/>
+                <wp:lineTo x="21514" y="21378"/>
+                <wp:lineTo x="21514" y="0"/>
+                <wp:lineTo x="0" y="0"/>
+              </wp:wrapPolygon>
+            </wp:wrapTight>
+            <wp:docPr id="1" name="Picture 1"/>
             <wp:cNvGraphicFramePr>
               <a:graphicFrameLocks xmlns:a="http://schemas.openxmlformats.org/drawingml/2006/main" noChangeAspect="1"/>
             </wp:cNvGraphicFramePr>
@@ -3041,6 +3038,732 @@
                   <pic:spPr>
                     <a:xfrm>
                       <a:off x="0" y="0"/>
+                      <a:ext cx="5453646" cy="2098908"/>
+                    </a:xfrm>
+                    <a:prstGeom prst="rect">
+                      <a:avLst/>
+                    </a:prstGeom>
+                  </pic:spPr>
+                </pic:pic>
+              </a:graphicData>
+            </a:graphic>
+            <wp14:sizeRelH relativeFrom="margin">
+              <wp14:pctWidth>0</wp14:pctWidth>
+            </wp14:sizeRelH>
+            <wp14:sizeRelV relativeFrom="margin">
+              <wp14:pctHeight>0</wp14:pctHeight>
+            </wp14:sizeRelV>
+          </wp:anchor>
+        </w:drawing>
+      </w:r>
+    </w:p>
+    <w:p>
+      <w:pPr>
+        <w:spacing w:line="259" w:lineRule="auto"/>
+        <w:rPr>
+          <w:szCs w:val="20"/>
+        </w:rPr>
+      </w:pPr>
+    </w:p>
+    <w:p>
+      <w:pPr>
+        <w:spacing w:before="0" w:after="0"/>
+        <w:rPr>
+          <w:szCs w:val="20"/>
+        </w:rPr>
+      </w:pPr>
+    </w:p>
+    <w:p>
+      <w:pPr>
+        <w:spacing w:before="0" w:after="0"/>
+        <w:rPr>
+          <w:szCs w:val="20"/>
+        </w:rPr>
+      </w:pPr>
+    </w:p>
+    <w:p>
+      <w:pPr>
+        <w:spacing w:before="0" w:after="0"/>
+        <w:rPr>
+          <w:szCs w:val="20"/>
+        </w:rPr>
+      </w:pPr>
+    </w:p>
+    <w:p>
+      <w:pPr>
+        <w:spacing w:before="0" w:after="0"/>
+        <w:rPr>
+          <w:szCs w:val="20"/>
+        </w:rPr>
+      </w:pPr>
+    </w:p>
+    <w:p>
+      <w:pPr>
+        <w:spacing w:before="0" w:after="0"/>
+        <w:rPr>
+          <w:szCs w:val="20"/>
+        </w:rPr>
+      </w:pPr>
+    </w:p>
+    <w:p>
+      <w:pPr>
+        <w:spacing w:before="0" w:after="0"/>
+        <w:rPr>
+          <w:szCs w:val="20"/>
+        </w:rPr>
+      </w:pPr>
+    </w:p>
+    <w:p>
+      <w:pPr>
+        <w:spacing w:before="0" w:after="0"/>
+        <w:rPr>
+          <w:szCs w:val="20"/>
+        </w:rPr>
+      </w:pPr>
+    </w:p>
+    <w:p>
+      <w:pPr>
+        <w:spacing w:before="0" w:after="0"/>
+        <w:rPr>
+          <w:szCs w:val="20"/>
+        </w:rPr>
+      </w:pPr>
+    </w:p>
+    <w:p>
+      <w:pPr>
+        <w:spacing w:before="0" w:after="0"/>
+        <w:rPr>
+          <w:szCs w:val="20"/>
+        </w:rPr>
+      </w:pPr>
+    </w:p>
+    <w:p>
+      <w:pPr>
+        <w:spacing w:before="0" w:after="0"/>
+        <w:rPr>
+          <w:szCs w:val="20"/>
+        </w:rPr>
+      </w:pPr>
+    </w:p>
+    <w:p>
+      <w:pPr>
+        <w:spacing w:before="0" w:after="0"/>
+        <w:rPr>
+          <w:szCs w:val="20"/>
+        </w:rPr>
+      </w:pPr>
+    </w:p>
+    <w:p>
+      <w:pPr>
+        <w:spacing w:before="0" w:after="0"/>
+        <w:rPr>
+          <w:szCs w:val="20"/>
+        </w:rPr>
+      </w:pPr>
+    </w:p>
+    <w:p>
+      <w:pPr>
+        <w:spacing w:before="0" w:after="0"/>
+        <w:rPr>
+          <w:rFonts w:eastAsiaTheme="majorEastAsia" w:cstheme="majorBidi"/>
+          <w:color w:val="00B050"/>
+          <w:szCs w:val="20"/>
+        </w:rPr>
+      </w:pPr>
+      <w:r>
+        <w:rPr>
+          <w:rFonts w:eastAsiaTheme="majorEastAsia" w:cstheme="majorBidi"/>
+          <w:color w:val="00B050"/>
+          <w:szCs w:val="20"/>
+        </w:rPr>
+        <w:br w:type="page"/>
+      </w:r>
+    </w:p>
+    <w:p>
+      <w:pPr>
+        <w:pStyle w:val="Heading3"/>
+        <w:rPr>
+          <w:sz w:val="20"/>
+          <w:szCs w:val="20"/>
+        </w:rPr>
+      </w:pPr>
+      <w:bookmarkStart w:id="8" w:name="_Toc102145429"/>
+      <w:r>
+        <w:rPr>
+          <w:sz w:val="20"/>
+          <w:szCs w:val="20"/>
+        </w:rPr>
+        <w:lastRenderedPageBreak/>
+        <w:t>Early Education - Parent</w:t>
+      </w:r>
+      <w:bookmarkEnd w:id="8"/>
+    </w:p>
+    <w:p>
+      <w:pPr>
+        <w:spacing w:line="259" w:lineRule="auto"/>
+        <w:rPr>
+          <w:szCs w:val="20"/>
+        </w:rPr>
+      </w:pPr>
+      <w:proofErr w:type="spellStart"/>
+      <w:r>
+        <w:rPr>
+          <w:b/>
+          <w:bCs/>
+          <w:szCs w:val="20"/>
+        </w:rPr>
+        <w:t>HighestCompletedLevelOfEducation</w:t>
+      </w:r>
+      <w:proofErr w:type="spellEnd"/>
+      <w:r>
+        <w:rPr>
+          <w:szCs w:val="20"/>
+        </w:rPr>
+        <w:t xml:space="preserve"> on the Parent entity has changed from a MN extension to a core Ed-Fi data element in Ed-Fi v5.2.</w:t>
+      </w:r>
+    </w:p>
+    <w:p>
+      <w:pPr>
+        <w:spacing w:line="259" w:lineRule="auto"/>
+        <w:rPr>
+          <w:szCs w:val="20"/>
+        </w:rPr>
+      </w:pPr>
+      <w:r>
+        <w:rPr>
+          <w:szCs w:val="20"/>
+        </w:rPr>
+        <w:t xml:space="preserve">The </w:t>
+      </w:r>
+      <w:proofErr w:type="spellStart"/>
+      <w:r>
+        <w:rPr>
+          <w:szCs w:val="20"/>
+        </w:rPr>
+        <w:t>highestCompletedLevelofEducationDescriptor</w:t>
+      </w:r>
+      <w:proofErr w:type="spellEnd"/>
+      <w:r>
+        <w:rPr>
+          <w:szCs w:val="20"/>
+        </w:rPr>
+        <w:t xml:space="preserve"> has been removed from the MN extension, and is now part of the core resource.</w:t>
+      </w:r>
+    </w:p>
+    <w:p>
+      <w:pPr>
+        <w:spacing w:line="259" w:lineRule="auto"/>
+        <w:rPr>
+          <w:szCs w:val="20"/>
+        </w:rPr>
+      </w:pPr>
+      <w:r>
+        <w:rPr>
+          <w:noProof/>
+          <w:szCs w:val="20"/>
+        </w:rPr>
+        <w:drawing>
+          <wp:inline distT="0" distB="0" distL="0" distR="0" wp14:anchorId="4B65CA97" wp14:editId="1B19DCB2">
+            <wp:extent cx="6309360" cy="3538220"/>
+            <wp:effectExtent l="0" t="0" r="0" b="5080"/>
+            <wp:docPr id="6" name="Picture 6"/>
+            <wp:cNvGraphicFramePr>
+              <a:graphicFrameLocks xmlns:a="http://schemas.openxmlformats.org/drawingml/2006/main" noChangeAspect="1"/>
+            </wp:cNvGraphicFramePr>
+            <a:graphic xmlns:a="http://schemas.openxmlformats.org/drawingml/2006/main">
+              <a:graphicData uri="http://schemas.openxmlformats.org/drawingml/2006/picture">
+                <pic:pic xmlns:pic="http://schemas.openxmlformats.org/drawingml/2006/picture">
+                  <pic:nvPicPr>
+                    <pic:cNvPr id="1" name=""/>
+                    <pic:cNvPicPr/>
+                  </pic:nvPicPr>
+                  <pic:blipFill>
+                    <a:blip r:embed="rId21"/>
+                    <a:stretch>
+                      <a:fillRect/>
+                    </a:stretch>
+                  </pic:blipFill>
+                  <pic:spPr>
+                    <a:xfrm>
+                      <a:off x="0" y="0"/>
+                      <a:ext cx="6309360" cy="3538220"/>
+                    </a:xfrm>
+                    <a:prstGeom prst="rect">
+                      <a:avLst/>
+                    </a:prstGeom>
+                  </pic:spPr>
+                </pic:pic>
+              </a:graphicData>
+            </a:graphic>
+          </wp:inline>
+        </w:drawing>
+      </w:r>
+    </w:p>
+    <w:p>
+      <w:pPr>
+        <w:spacing w:before="0" w:after="0"/>
+        <w:rPr>
+          <w:szCs w:val="20"/>
+        </w:rPr>
+      </w:pPr>
+    </w:p>
+    <w:p>
+      <w:pPr>
+        <w:spacing w:before="0" w:after="0"/>
+        <w:rPr>
+          <w:szCs w:val="20"/>
+        </w:rPr>
+      </w:pPr>
+    </w:p>
+    <w:p>
+      <w:pPr>
+        <w:pStyle w:val="Heading2"/>
+      </w:pPr>
+      <w:r>
+        <w:t xml:space="preserve">New Resources </w:t>
+      </w:r>
+      <w:bookmarkEnd w:id="4"/>
+      <w:r>
+        <w:t xml:space="preserve">Planned </w:t>
+      </w:r>
+      <w:r>
+        <w:t>(Postponed until after school year 2022-23)</w:t>
+      </w:r>
+    </w:p>
+    <w:p>
+      <w:pPr>
+        <w:pStyle w:val="Heading3"/>
+        <w:rPr>
+          <w:sz w:val="20"/>
+          <w:szCs w:val="20"/>
+        </w:rPr>
+      </w:pPr>
+      <w:bookmarkStart w:id="9" w:name="_Toc102145418"/>
+      <w:proofErr w:type="spellStart"/>
+      <w:r>
+        <w:rPr>
+          <w:sz w:val="20"/>
+          <w:szCs w:val="20"/>
+        </w:rPr>
+        <w:t>SchoolAttribute</w:t>
+      </w:r>
+      <w:proofErr w:type="spellEnd"/>
+      <w:r>
+        <w:rPr>
+          <w:sz w:val="20"/>
+          <w:szCs w:val="20"/>
+        </w:rPr>
+        <w:t xml:space="preserve"> (MN specific extension)</w:t>
+      </w:r>
+      <w:bookmarkEnd w:id="9"/>
+    </w:p>
+    <w:p>
+      <w:pPr>
+        <w:spacing w:line="259" w:lineRule="auto"/>
+        <w:rPr>
+          <w:szCs w:val="20"/>
+        </w:rPr>
+      </w:pPr>
+      <w:r>
+        <w:rPr>
+          <w:szCs w:val="20"/>
+        </w:rPr>
+        <w:t>A new resource has been created for the purpose of collecting school specific information.</w:t>
+      </w:r>
+      <w:r>
+        <w:rPr>
+          <w:szCs w:val="20"/>
+        </w:rPr>
+        <w:t xml:space="preserve"> </w:t>
+      </w:r>
+      <w:r>
+        <w:rPr>
+          <w:szCs w:val="20"/>
+        </w:rPr>
+        <w:t>Ed-fi School records are currently created and maintained by MDE, which necessitated a new extension entity to capture school specific data to be provided by the districts for their respective schools.</w:t>
+      </w:r>
+    </w:p>
+    <w:p>
+      <w:pPr>
+        <w:spacing w:line="259" w:lineRule="auto"/>
+        <w:rPr>
+          <w:szCs w:val="20"/>
+        </w:rPr>
+      </w:pPr>
+      <w:r>
+        <w:rPr>
+          <w:szCs w:val="20"/>
+        </w:rPr>
+        <w:t xml:space="preserve">The </w:t>
+      </w:r>
+      <w:proofErr w:type="spellStart"/>
+      <w:r>
+        <w:rPr>
+          <w:szCs w:val="20"/>
+        </w:rPr>
+        <w:t>schoolAttribute</w:t>
+      </w:r>
+      <w:proofErr w:type="spellEnd"/>
+      <w:r>
+        <w:rPr>
+          <w:szCs w:val="20"/>
+        </w:rPr>
+        <w:t xml:space="preserve"> entity will collect the following new elements</w:t>
+      </w:r>
+    </w:p>
+    <w:p>
+      <w:pPr>
+        <w:pStyle w:val="ListParagraph"/>
+        <w:numPr>
+          <w:ilvl w:val="0"/>
+          <w:numId w:val="25"/>
+        </w:numPr>
+        <w:rPr>
+          <w:szCs w:val="20"/>
+        </w:rPr>
+      </w:pPr>
+      <w:r>
+        <w:rPr>
+          <w:szCs w:val="20"/>
+        </w:rPr>
+        <w:t xml:space="preserve">Virtual School Status is collected using </w:t>
+      </w:r>
+      <w:proofErr w:type="spellStart"/>
+      <w:r>
+        <w:rPr>
+          <w:b/>
+          <w:bCs/>
+          <w:szCs w:val="20"/>
+        </w:rPr>
+        <w:t>EducationOrganizationIndicator</w:t>
+      </w:r>
+      <w:proofErr w:type="spellEnd"/>
+      <w:r>
+        <w:rPr>
+          <w:szCs w:val="20"/>
+        </w:rPr>
+        <w:t xml:space="preserve"> (Virtual School Status is required for federal </w:t>
+      </w:r>
+      <w:proofErr w:type="spellStart"/>
+      <w:r>
+        <w:rPr>
+          <w:szCs w:val="20"/>
+        </w:rPr>
+        <w:t>EdFacts</w:t>
+      </w:r>
+      <w:proofErr w:type="spellEnd"/>
+      <w:r>
+        <w:rPr>
+          <w:szCs w:val="20"/>
+        </w:rPr>
+        <w:t xml:space="preserve"> reporting.)</w:t>
+      </w:r>
+    </w:p>
+    <w:p>
+      <w:pPr>
+        <w:pStyle w:val="ListParagraph"/>
+        <w:numPr>
+          <w:ilvl w:val="1"/>
+          <w:numId w:val="25"/>
+        </w:numPr>
+        <w:spacing w:line="259" w:lineRule="auto"/>
+        <w:rPr>
+          <w:szCs w:val="20"/>
+        </w:rPr>
+      </w:pPr>
+      <w:r>
+        <w:rPr>
+          <w:szCs w:val="20"/>
+        </w:rPr>
+        <w:t xml:space="preserve">Includes </w:t>
+      </w:r>
+      <w:proofErr w:type="spellStart"/>
+      <w:r>
+        <w:rPr>
+          <w:b/>
+          <w:bCs/>
+          <w:szCs w:val="20"/>
+        </w:rPr>
+        <w:t>IndicatorDescriptor</w:t>
+      </w:r>
+      <w:proofErr w:type="spellEnd"/>
+      <w:r>
+        <w:rPr>
+          <w:szCs w:val="20"/>
+        </w:rPr>
+        <w:t xml:space="preserve"> and </w:t>
+      </w:r>
+      <w:proofErr w:type="spellStart"/>
+      <w:r>
+        <w:rPr>
+          <w:b/>
+          <w:bCs/>
+          <w:szCs w:val="20"/>
+        </w:rPr>
+        <w:t>IndicatorLevelDescriptor</w:t>
+      </w:r>
+      <w:proofErr w:type="spellEnd"/>
+    </w:p>
+    <w:p>
+      <w:pPr>
+        <w:numPr>
+          <w:ilvl w:val="0"/>
+          <w:numId w:val="25"/>
+        </w:numPr>
+        <w:spacing w:line="259" w:lineRule="auto"/>
+        <w:rPr>
+          <w:b/>
+          <w:bCs/>
+          <w:szCs w:val="20"/>
+        </w:rPr>
+      </w:pPr>
+      <w:r>
+        <w:rPr>
+          <w:b/>
+          <w:bCs/>
+          <w:szCs w:val="20"/>
+        </w:rPr>
+        <w:t>Title1PartASchoolDesignationDescriptor</w:t>
+      </w:r>
+    </w:p>
+    <w:p>
+      <w:pPr>
+        <w:spacing w:line="259" w:lineRule="auto"/>
+        <w:rPr>
+          <w:szCs w:val="20"/>
+        </w:rPr>
+      </w:pPr>
+      <w:r>
+        <w:rPr>
+          <w:noProof/>
+          <w:szCs w:val="20"/>
+        </w:rPr>
+        <w:lastRenderedPageBreak/>
+        <w:drawing>
+          <wp:inline distT="0" distB="0" distL="0" distR="0" wp14:anchorId="7A4794CC" wp14:editId="272457D0">
+            <wp:extent cx="6309360" cy="1639570"/>
+            <wp:effectExtent l="0" t="0" r="0" b="0"/>
+            <wp:docPr id="35" name="Picture 35"/>
+            <wp:cNvGraphicFramePr>
+              <a:graphicFrameLocks xmlns:a="http://schemas.openxmlformats.org/drawingml/2006/main" noChangeAspect="1"/>
+            </wp:cNvGraphicFramePr>
+            <a:graphic xmlns:a="http://schemas.openxmlformats.org/drawingml/2006/main">
+              <a:graphicData uri="http://schemas.openxmlformats.org/drawingml/2006/picture">
+                <pic:pic xmlns:pic="http://schemas.openxmlformats.org/drawingml/2006/picture">
+                  <pic:nvPicPr>
+                    <pic:cNvPr id="1" name=""/>
+                    <pic:cNvPicPr/>
+                  </pic:nvPicPr>
+                  <pic:blipFill>
+                    <a:blip r:embed="rId22"/>
+                    <a:stretch>
+                      <a:fillRect/>
+                    </a:stretch>
+                  </pic:blipFill>
+                  <pic:spPr>
+                    <a:xfrm>
+                      <a:off x="0" y="0"/>
+                      <a:ext cx="6309360" cy="1639570"/>
+                    </a:xfrm>
+                    <a:prstGeom prst="rect">
+                      <a:avLst/>
+                    </a:prstGeom>
+                  </pic:spPr>
+                </pic:pic>
+              </a:graphicData>
+            </a:graphic>
+          </wp:inline>
+        </w:drawing>
+      </w:r>
+    </w:p>
+    <w:p>
+      <w:pPr>
+        <w:spacing w:line="259" w:lineRule="auto"/>
+        <w:rPr>
+          <w:szCs w:val="20"/>
+        </w:rPr>
+      </w:pPr>
+    </w:p>
+    <w:p>
+      <w:pPr>
+        <w:spacing w:line="259" w:lineRule="auto"/>
+        <w:rPr>
+          <w:szCs w:val="20"/>
+        </w:rPr>
+      </w:pPr>
+    </w:p>
+    <w:p>
+      <w:pPr>
+        <w:pStyle w:val="Heading3"/>
+        <w:rPr>
+          <w:i/>
+          <w:iCs/>
+          <w:sz w:val="20"/>
+          <w:szCs w:val="20"/>
+        </w:rPr>
+      </w:pPr>
+      <w:bookmarkStart w:id="10" w:name="_Toc102145419"/>
+      <w:proofErr w:type="spellStart"/>
+      <w:r>
+        <w:rPr>
+          <w:sz w:val="20"/>
+          <w:szCs w:val="20"/>
+        </w:rPr>
+        <w:t>StudentNeglectedOrDelinquentProgramAssociation</w:t>
+      </w:r>
+      <w:bookmarkEnd w:id="10"/>
+      <w:proofErr w:type="spellEnd"/>
+      <w:r>
+        <w:rPr>
+          <w:bCs/>
+          <w:sz w:val="20"/>
+          <w:szCs w:val="20"/>
+        </w:rPr>
+        <w:br/>
+      </w:r>
+    </w:p>
+    <w:p>
+      <w:pPr>
+        <w:tabs>
+          <w:tab w:val="num" w:pos="720"/>
+        </w:tabs>
+        <w:spacing w:line="259" w:lineRule="auto"/>
+        <w:rPr>
+          <w:szCs w:val="20"/>
+        </w:rPr>
+      </w:pPr>
+      <w:r>
+        <w:rPr>
+          <w:szCs w:val="20"/>
+        </w:rPr>
+        <w:t>This Ed-Fi Core entity will now be collected by MDE for</w:t>
+      </w:r>
+      <w:r>
+        <w:rPr>
+          <w:szCs w:val="20"/>
+        </w:rPr>
+        <w:t xml:space="preserve"> federal Title I Part D reporting</w:t>
+      </w:r>
+      <w:r>
+        <w:rPr>
+          <w:szCs w:val="20"/>
+        </w:rPr>
+        <w:t>.</w:t>
+      </w:r>
+      <w:r>
+        <w:rPr>
+          <w:szCs w:val="20"/>
+        </w:rPr>
+        <w:t xml:space="preserve"> </w:t>
+      </w:r>
+    </w:p>
+    <w:p>
+      <w:pPr>
+        <w:tabs>
+          <w:tab w:val="num" w:pos="720"/>
+        </w:tabs>
+        <w:spacing w:line="259" w:lineRule="auto"/>
+        <w:rPr>
+          <w:szCs w:val="20"/>
+        </w:rPr>
+      </w:pPr>
+      <w:r>
+        <w:rPr>
+          <w:szCs w:val="20"/>
+        </w:rPr>
+        <w:t xml:space="preserve">MN extension elements </w:t>
+      </w:r>
+      <w:proofErr w:type="spellStart"/>
+      <w:r>
+        <w:rPr>
+          <w:szCs w:val="20"/>
+        </w:rPr>
+        <w:t>neglectedOrDelinquentProgramOutcomeDescriptor</w:t>
+      </w:r>
+      <w:proofErr w:type="spellEnd"/>
+      <w:r>
+        <w:rPr>
+          <w:szCs w:val="20"/>
+        </w:rPr>
+        <w:t xml:space="preserve"> and </w:t>
+      </w:r>
+      <w:proofErr w:type="spellStart"/>
+      <w:r>
+        <w:rPr>
+          <w:szCs w:val="20"/>
+        </w:rPr>
+        <w:t>exitedNeglectedOrDelinquentProgramOutcomeDescriptor</w:t>
+      </w:r>
+      <w:proofErr w:type="spellEnd"/>
+      <w:r>
+        <w:rPr>
+          <w:szCs w:val="20"/>
+        </w:rPr>
+        <w:t xml:space="preserve"> have been added to record program outcomes.</w:t>
+      </w:r>
+      <w:r>
+        <w:rPr>
+          <w:szCs w:val="20"/>
+        </w:rPr>
+        <w:t xml:space="preserve"> </w:t>
+      </w:r>
+      <w:r>
+        <w:rPr>
+          <w:szCs w:val="20"/>
+        </w:rPr>
+        <w:t xml:space="preserve">Both extensions use values from the same descriptor list – </w:t>
+      </w:r>
+      <w:proofErr w:type="spellStart"/>
+      <w:r>
+        <w:rPr>
+          <w:szCs w:val="20"/>
+        </w:rPr>
+        <w:t>neglectedOrDelinquentProgramOutcomeDescriptor</w:t>
+      </w:r>
+      <w:proofErr w:type="spellEnd"/>
+      <w:r>
+        <w:rPr>
+          <w:szCs w:val="20"/>
+        </w:rPr>
+        <w:t>.</w:t>
+      </w:r>
+    </w:p>
+    <w:p>
+      <w:pPr>
+        <w:spacing w:line="259" w:lineRule="auto"/>
+        <w:rPr>
+          <w:szCs w:val="20"/>
+        </w:rPr>
+      </w:pPr>
+      <w:r>
+        <w:rPr>
+          <w:noProof/>
+          <w:szCs w:val="20"/>
+        </w:rPr>
+        <w:drawing>
+          <wp:inline distT="0" distB="0" distL="0" distR="0" wp14:anchorId="486DE57A" wp14:editId="3B0943C3">
+            <wp:extent cx="6309360" cy="3832860"/>
+            <wp:effectExtent l="0" t="0" r="0" b="0"/>
+            <wp:docPr id="32" name="Picture 32"/>
+            <wp:cNvGraphicFramePr>
+              <a:graphicFrameLocks xmlns:a="http://schemas.openxmlformats.org/drawingml/2006/main" noChangeAspect="1"/>
+            </wp:cNvGraphicFramePr>
+            <a:graphic xmlns:a="http://schemas.openxmlformats.org/drawingml/2006/main">
+              <a:graphicData uri="http://schemas.openxmlformats.org/drawingml/2006/picture">
+                <pic:pic xmlns:pic="http://schemas.openxmlformats.org/drawingml/2006/picture">
+                  <pic:nvPicPr>
+                    <pic:cNvPr id="1" name=""/>
+                    <pic:cNvPicPr/>
+                  </pic:nvPicPr>
+                  <pic:blipFill>
+                    <a:blip r:embed="rId23"/>
+                    <a:stretch>
+                      <a:fillRect/>
+                    </a:stretch>
+                  </pic:blipFill>
+                  <pic:spPr>
+                    <a:xfrm>
+                      <a:off x="0" y="0"/>
                       <a:ext cx="6309360" cy="3832860"/>
                     </a:xfrm>
                     <a:prstGeom prst="rect">
@@ -3122,12 +3845,17 @@
       <w:pPr>
         <w:pStyle w:val="Heading2"/>
       </w:pPr>
-      <w:bookmarkStart w:id="7" w:name="_Toc102145420"/>
-      <w:r>
-        <w:lastRenderedPageBreak/>
-        <w:t>Updated Resources for School Year 2022-2023</w:t>
-      </w:r>
-      <w:bookmarkEnd w:id="7"/>
+      <w:bookmarkStart w:id="11" w:name="_Toc102145420"/>
+      <w:r>
+        <w:t xml:space="preserve">Updated Resources </w:t>
+      </w:r>
+      <w:bookmarkEnd w:id="11"/>
+      <w:r>
+        <w:t xml:space="preserve">Planned </w:t>
+      </w:r>
+      <w:r>
+        <w:t>(Postponed until after school year 2022-23)</w:t>
+      </w:r>
     </w:p>
     <w:p>
       <w:pPr>
@@ -3137,7 +3865,7 @@
           <w:szCs w:val="20"/>
         </w:rPr>
       </w:pPr>
-      <w:bookmarkStart w:id="8" w:name="_Toc102145421"/>
+      <w:bookmarkStart w:id="12" w:name="_Toc102145421"/>
       <w:proofErr w:type="spellStart"/>
       <w:r>
         <w:rPr>
@@ -3154,7 +3882,7 @@
         </w:rPr>
         <w:t xml:space="preserve"> - Language Academic Honors</w:t>
       </w:r>
-      <w:bookmarkEnd w:id="8"/>
+      <w:bookmarkEnd w:id="12"/>
     </w:p>
     <w:p>
       <w:pPr>
@@ -3252,7 +3980,7 @@
                     <pic:cNvPicPr/>
                   </pic:nvPicPr>
                   <pic:blipFill>
-                    <a:blip r:embed="rId21"/>
+                    <a:blip r:embed="rId24"/>
                     <a:stretch>
                       <a:fillRect/>
                     </a:stretch>
@@ -3313,7 +4041,7 @@
           <w:szCs w:val="20"/>
         </w:rPr>
       </w:pPr>
-      <w:bookmarkStart w:id="9" w:name="_Toc102145422"/>
+      <w:bookmarkStart w:id="13" w:name="_Toc102145422"/>
       <w:proofErr w:type="spellStart"/>
       <w:r>
         <w:rPr>
@@ -3331,7 +4059,7 @@
         </w:rPr>
         <w:t xml:space="preserve"> – Gender Identities</w:t>
       </w:r>
-      <w:bookmarkEnd w:id="9"/>
+      <w:bookmarkEnd w:id="13"/>
     </w:p>
     <w:p>
       <w:pPr>
@@ -3491,7 +4219,7 @@
                     <pic:cNvPicPr/>
                   </pic:nvPicPr>
                   <pic:blipFill>
-                    <a:blip r:embed="rId22"/>
+                    <a:blip r:embed="rId25"/>
                     <a:stretch>
                       <a:fillRect/>
                     </a:stretch>
@@ -3528,7 +4256,7 @@
           <w:szCs w:val="20"/>
         </w:rPr>
       </w:pPr>
-      <w:bookmarkStart w:id="10" w:name="_Toc102145423"/>
+      <w:bookmarkStart w:id="14" w:name="_Toc102145423"/>
       <w:proofErr w:type="spellStart"/>
       <w:r>
         <w:rPr>
@@ -3545,7 +4273,7 @@
         </w:rPr>
         <w:t xml:space="preserve"> – Preferred Pronouns</w:t>
       </w:r>
-      <w:bookmarkEnd w:id="10"/>
+      <w:bookmarkEnd w:id="14"/>
     </w:p>
     <w:p>
       <w:pPr>
@@ -3635,7 +4363,7 @@
                     <pic:cNvPicPr/>
                   </pic:nvPicPr>
                   <pic:blipFill>
-                    <a:blip r:embed="rId23"/>
+                    <a:blip r:embed="rId26"/>
                     <a:stretch>
                       <a:fillRect/>
                     </a:stretch>
@@ -3684,7 +4412,7 @@
           <w:szCs w:val="20"/>
         </w:rPr>
       </w:pPr>
-      <w:bookmarkStart w:id="11" w:name="_Toc102145424"/>
+      <w:bookmarkStart w:id="15" w:name="_Toc102145424"/>
       <w:proofErr w:type="spellStart"/>
       <w:r>
         <w:rPr>
@@ -3709,7 +4437,7 @@
         </w:rPr>
         <w:t>StudentCrisisEvents</w:t>
       </w:r>
-      <w:bookmarkEnd w:id="11"/>
+      <w:bookmarkEnd w:id="15"/>
       <w:proofErr w:type="spellEnd"/>
     </w:p>
     <w:p>
@@ -3874,7 +4602,7 @@
                     <pic:cNvPicPr/>
                   </pic:nvPicPr>
                   <pic:blipFill>
-                    <a:blip r:embed="rId24"/>
+                    <a:blip r:embed="rId27"/>
                     <a:stretch>
                       <a:fillRect/>
                     </a:stretch>
@@ -3952,7 +4680,7 @@
           <w:szCs w:val="20"/>
         </w:rPr>
       </w:pPr>
-      <w:bookmarkStart w:id="12" w:name="_Toc102145425"/>
+      <w:bookmarkStart w:id="16" w:name="_Toc102145425"/>
       <w:proofErr w:type="spellStart"/>
       <w:r>
         <w:rPr>
@@ -3969,7 +4697,7 @@
         </w:rPr>
         <w:t>tudentLanguageInstructionProgramAssociation</w:t>
       </w:r>
-      <w:bookmarkEnd w:id="12"/>
+      <w:bookmarkEnd w:id="16"/>
       <w:proofErr w:type="spellEnd"/>
       <w:r>
         <w:rPr>
@@ -4092,7 +4820,7 @@
                     <pic:cNvPicPr/>
                   </pic:nvPicPr>
                   <pic:blipFill>
-                    <a:blip r:embed="rId25"/>
+                    <a:blip r:embed="rId28"/>
                     <a:stretch>
                       <a:fillRect/>
                     </a:stretch>
@@ -4123,125 +4851,80 @@
     <w:p/>
     <w:p>
       <w:pPr>
-        <w:pStyle w:val="Heading3"/>
-      </w:pPr>
-      <w:bookmarkStart w:id="13" w:name="_Toc102145426"/>
-      <w:proofErr w:type="spellStart"/>
-      <w:r>
-        <w:t>StudentSchoolFoodServiceProgramAssociation</w:t>
-      </w:r>
-      <w:proofErr w:type="spellEnd"/>
-      <w:r>
-        <w:t xml:space="preserve"> – Direct Certification</w:t>
-      </w:r>
-      <w:bookmarkEnd w:id="13"/>
-    </w:p>
-    <w:p>
-      <w:pPr>
-        <w:spacing w:line="259" w:lineRule="auto"/>
-        <w:rPr>
-          <w:szCs w:val="20"/>
-        </w:rPr>
-      </w:pPr>
-      <w:r>
-        <w:rPr>
-          <w:szCs w:val="20"/>
-        </w:rPr>
-        <w:t xml:space="preserve">The </w:t>
-      </w:r>
-      <w:proofErr w:type="spellStart"/>
-      <w:r>
-        <w:rPr>
-          <w:b/>
-          <w:bCs/>
-          <w:szCs w:val="20"/>
-        </w:rPr>
-        <w:t>DirectCertification</w:t>
-      </w:r>
-      <w:proofErr w:type="spellEnd"/>
-      <w:r>
-        <w:rPr>
-          <w:szCs w:val="20"/>
-        </w:rPr>
-        <w:t xml:space="preserve"> Element has been enabled for collection on the </w:t>
-      </w:r>
-      <w:proofErr w:type="spellStart"/>
-      <w:r>
-        <w:rPr>
-          <w:b/>
-          <w:bCs/>
-          <w:szCs w:val="20"/>
-        </w:rPr>
-        <w:t>StudentSchoolFoodServiceProgramAssociation</w:t>
-      </w:r>
-      <w:proofErr w:type="spellEnd"/>
-      <w:r>
-        <w:rPr>
-          <w:szCs w:val="20"/>
-        </w:rPr>
-        <w:t>.</w:t>
-      </w:r>
-    </w:p>
-    <w:p>
-      <w:pPr>
-        <w:spacing w:line="259" w:lineRule="auto"/>
-        <w:rPr>
-          <w:szCs w:val="20"/>
-        </w:rPr>
-      </w:pPr>
-      <w:r>
-        <w:rPr>
-          <w:szCs w:val="20"/>
-        </w:rPr>
-        <w:t xml:space="preserve">Additionally, “Applied but did not qualify” will no longer be reported as a </w:t>
-      </w:r>
-      <w:proofErr w:type="spellStart"/>
-      <w:r>
-        <w:rPr>
-          <w:szCs w:val="20"/>
-        </w:rPr>
-        <w:t>SchoolFoodServiceProgramServiceDescriptor</w:t>
-      </w:r>
-      <w:proofErr w:type="spellEnd"/>
-      <w:r>
-        <w:rPr>
-          <w:szCs w:val="20"/>
-        </w:rPr>
-        <w:t xml:space="preserve">, and will instead be reported through the with the new </w:t>
-      </w:r>
-      <w:proofErr w:type="spellStart"/>
-      <w:r>
-        <w:rPr>
-          <w:b/>
-          <w:bCs/>
-          <w:szCs w:val="20"/>
-        </w:rPr>
-        <w:t>StudentEducationOrganization</w:t>
-      </w:r>
-      <w:proofErr w:type="spellEnd"/>
-      <w:r>
-        <w:rPr>
-          <w:b/>
-          <w:bCs/>
+        <w:pStyle w:val="Heading2"/>
+      </w:pPr>
+      <w:bookmarkStart w:id="17" w:name="_Toc102145430"/>
+      <w:bookmarkStart w:id="18" w:name="_GoBack"/>
+      <w:bookmarkEnd w:id="18"/>
+      <w:r>
+        <w:t>Online Learning Course Completion</w:t>
+      </w:r>
+      <w:bookmarkEnd w:id="17"/>
+    </w:p>
+    <w:p>
+      <w:pPr>
+        <w:rPr>
+          <w:rFonts w:ascii="Calibri" w:hAnsi="Calibri"/>
+          <w:szCs w:val="20"/>
+        </w:rPr>
+      </w:pPr>
+      <w:r>
+        <w:rPr>
+          <w:szCs w:val="20"/>
+        </w:rPr>
+        <w:t xml:space="preserve">The OLL/Course Completion file is submitted by state-approved OLL programs to request OLL aid for public school students who complete OLL supplemental courses but who are enrolled in another Minnesota school district. </w:t>
+      </w:r>
+    </w:p>
+    <w:p>
+      <w:pPr>
+        <w:rPr>
+          <w:szCs w:val="20"/>
+        </w:rPr>
+      </w:pPr>
+      <w:r>
+        <w:rPr>
+          <w:szCs w:val="20"/>
+        </w:rPr>
+        <w:t xml:space="preserve">Currently LEAs submit a fixed field file with Online Learning Course Completion data to MDE. </w:t>
+      </w:r>
+    </w:p>
+    <w:p>
+      <w:pPr>
+        <w:rPr>
+          <w:szCs w:val="20"/>
+        </w:rPr>
+      </w:pPr>
+      <w:r>
+        <w:rPr>
+          <w:szCs w:val="20"/>
+        </w:rPr>
+        <w:t>This fixed field file is loaded into the On Line Learning (OLL) MSFS application and is validated against MARSS-reported student data in MSFS.</w:t>
+      </w:r>
+    </w:p>
+    <w:p>
+      <w:pPr>
+        <w:rPr>
+          <w:rFonts w:ascii="Calibri" w:hAnsi="Calibri"/>
+          <w:szCs w:val="20"/>
+        </w:rPr>
+      </w:pPr>
+      <w:r>
+        <w:rPr>
+          <w:szCs w:val="20"/>
+        </w:rPr>
+        <w:t>The Minnesota Common Course Catalog (MCCC) system data collection includes all of the required data elements for the Online Learning Course Completion (OLL/CC) file except for the STAR Assignment Code (which is no longer a required data element).</w:t>
+      </w:r>
+      <w:r>
+        <w:rPr>
           <w:szCs w:val="20"/>
         </w:rPr>
         <w:t xml:space="preserve"> </w:t>
       </w:r>
-      <w:proofErr w:type="spellStart"/>
-      <w:r>
-        <w:rPr>
-          <w:b/>
-          <w:bCs/>
-          <w:szCs w:val="20"/>
-        </w:rPr>
-        <w:t>Association.StudentCharacteristicDescriptor</w:t>
-      </w:r>
-      <w:proofErr w:type="spellEnd"/>
-      <w:r>
-        <w:rPr>
-          <w:szCs w:val="20"/>
-        </w:rPr>
-        <w:t xml:space="preserve"> value “Applied for NSLP but did not qualify”.</w:t>
+      <w:r>
+        <w:rPr>
+          <w:szCs w:val="20"/>
+        </w:rPr>
+        <w:t>MDE will use data submitted by the district for MCCC to generate the district’s Online Learning Course Completion file to load into MSFS.</w:t>
       </w:r>
       <w:r>
         <w:rPr>
@@ -4249,609 +4932,17 @@
         </w:rPr>
         <w:t xml:space="preserve"> </w:t>
       </w:r>
-      <w:r>
-        <w:rPr>
-          <w:szCs w:val="20"/>
-        </w:rPr>
-        <w:t>This change removes the need to create a Program Association record when the student did not qualify for and is therefore, not participating in the program.</w:t>
-      </w:r>
-    </w:p>
-    <w:p>
-      <w:pPr>
-        <w:spacing w:line="259" w:lineRule="auto"/>
-        <w:rPr>
-          <w:szCs w:val="20"/>
-        </w:rPr>
-      </w:pPr>
-      <w:r>
-        <w:rPr>
-          <w:noProof/>
-          <w:szCs w:val="20"/>
-        </w:rPr>
-        <w:drawing>
-          <wp:inline distT="0" distB="0" distL="0" distR="0" wp14:anchorId="0776BFF9" wp14:editId="71AF5DF0">
-            <wp:extent cx="6309360" cy="2250440"/>
-            <wp:effectExtent l="0" t="0" r="0" b="0"/>
-            <wp:docPr id="34" name="Picture 34"/>
-            <wp:cNvGraphicFramePr>
-              <a:graphicFrameLocks xmlns:a="http://schemas.openxmlformats.org/drawingml/2006/main" noChangeAspect="1"/>
-            </wp:cNvGraphicFramePr>
-            <a:graphic xmlns:a="http://schemas.openxmlformats.org/drawingml/2006/main">
-              <a:graphicData uri="http://schemas.openxmlformats.org/drawingml/2006/picture">
-                <pic:pic xmlns:pic="http://schemas.openxmlformats.org/drawingml/2006/picture">
-                  <pic:nvPicPr>
-                    <pic:cNvPr id="1" name=""/>
-                    <pic:cNvPicPr/>
-                  </pic:nvPicPr>
-                  <pic:blipFill>
-                    <a:blip r:embed="rId26"/>
-                    <a:stretch>
-                      <a:fillRect/>
-                    </a:stretch>
-                  </pic:blipFill>
-                  <pic:spPr>
-                    <a:xfrm>
-                      <a:off x="0" y="0"/>
-                      <a:ext cx="6309360" cy="2250440"/>
-                    </a:xfrm>
-                    <a:prstGeom prst="rect">
-                      <a:avLst/>
-                    </a:prstGeom>
-                  </pic:spPr>
-                </pic:pic>
-              </a:graphicData>
-            </a:graphic>
-          </wp:inline>
-        </w:drawing>
-      </w:r>
-    </w:p>
-    <w:p>
-      <w:pPr>
-        <w:pStyle w:val="Heading2"/>
-      </w:pPr>
-      <w:bookmarkStart w:id="14" w:name="_Toc102145427"/>
-      <w:r>
-        <w:lastRenderedPageBreak/>
-        <w:t>Previous MN Extensions which are now part of Ed-Fi Core</w:t>
-      </w:r>
-      <w:bookmarkEnd w:id="14"/>
-      <w:r>
-        <w:t xml:space="preserve"> </w:t>
-      </w:r>
-    </w:p>
-    <w:p>
-      <w:pPr>
-        <w:pStyle w:val="Heading3"/>
-        <w:rPr>
-          <w:sz w:val="20"/>
-          <w:szCs w:val="20"/>
-        </w:rPr>
-      </w:pPr>
-      <w:bookmarkStart w:id="15" w:name="_Toc102145428"/>
-      <w:proofErr w:type="spellStart"/>
-      <w:r>
-        <w:rPr>
-          <w:sz w:val="20"/>
-          <w:szCs w:val="20"/>
-        </w:rPr>
-        <w:t>StudentEducationOrganizationAssociation</w:t>
-      </w:r>
-      <w:proofErr w:type="spellEnd"/>
-      <w:r>
-        <w:rPr>
-          <w:sz w:val="20"/>
-          <w:szCs w:val="20"/>
-        </w:rPr>
-        <w:t xml:space="preserve"> - Ancestry of Ethnic Origin</w:t>
-      </w:r>
-      <w:bookmarkEnd w:id="15"/>
-    </w:p>
-    <w:p>
-      <w:pPr>
-        <w:spacing w:line="259" w:lineRule="auto"/>
-        <w:rPr>
-          <w:i/>
-          <w:iCs/>
-          <w:szCs w:val="20"/>
-        </w:rPr>
-      </w:pPr>
-      <w:proofErr w:type="spellStart"/>
-      <w:r>
-        <w:rPr>
-          <w:b/>
-          <w:bCs/>
-          <w:i/>
-          <w:iCs/>
-          <w:szCs w:val="20"/>
-        </w:rPr>
-        <w:t>AncestryEthnicOrigin</w:t>
-      </w:r>
-      <w:proofErr w:type="spellEnd"/>
-      <w:r>
-        <w:rPr>
-          <w:i/>
-          <w:iCs/>
-          <w:szCs w:val="20"/>
-        </w:rPr>
-        <w:t xml:space="preserve"> on the </w:t>
-      </w:r>
-      <w:proofErr w:type="spellStart"/>
-      <w:r>
-        <w:rPr>
-          <w:i/>
-          <w:iCs/>
-          <w:szCs w:val="20"/>
-        </w:rPr>
-        <w:t>StudentEducationOrganizationAssociation</w:t>
-      </w:r>
-      <w:proofErr w:type="spellEnd"/>
-      <w:r>
-        <w:rPr>
-          <w:i/>
-          <w:iCs/>
-          <w:szCs w:val="20"/>
-        </w:rPr>
-        <w:t xml:space="preserve"> entity has changed from a MN extension to a core Ed-Fi data element in Ed-Fi v5.2.</w:t>
-      </w:r>
-    </w:p>
-    <w:p>
-      <w:pPr>
-        <w:spacing w:line="259" w:lineRule="auto"/>
-        <w:rPr>
-          <w:i/>
-          <w:iCs/>
-          <w:szCs w:val="20"/>
-        </w:rPr>
-      </w:pPr>
-      <w:r>
-        <w:rPr>
-          <w:i/>
-          <w:iCs/>
-          <w:szCs w:val="20"/>
-        </w:rPr>
-        <w:t xml:space="preserve">The </w:t>
-      </w:r>
-      <w:proofErr w:type="spellStart"/>
-      <w:r>
-        <w:rPr>
-          <w:i/>
-          <w:iCs/>
-          <w:szCs w:val="20"/>
-        </w:rPr>
-        <w:t>ancestryEthnicOrigins</w:t>
-      </w:r>
-      <w:proofErr w:type="spellEnd"/>
-      <w:r>
-        <w:rPr>
-          <w:i/>
-          <w:iCs/>
-          <w:szCs w:val="20"/>
-        </w:rPr>
-        <w:t xml:space="preserve"> collection has been removed from the MN extension, and is now part of the core resource.</w:t>
-      </w:r>
-    </w:p>
-    <w:p>
-      <w:pPr>
-        <w:spacing w:line="259" w:lineRule="auto"/>
-        <w:rPr>
-          <w:szCs w:val="20"/>
-        </w:rPr>
-      </w:pPr>
-      <w:r>
-        <w:rPr>
-          <w:noProof/>
-          <w:szCs w:val="20"/>
-        </w:rPr>
-        <w:drawing>
-          <wp:anchor distT="0" distB="0" distL="114300" distR="114300" simplePos="0" relativeHeight="251761664" behindDoc="1" locked="0" layoutInCell="1" allowOverlap="1" wp14:anchorId="66C13E0C" wp14:editId="1E76411B">
-            <wp:simplePos x="0" y="0"/>
-            <wp:positionH relativeFrom="margin">
-              <wp:align>left</wp:align>
-            </wp:positionH>
-            <wp:positionV relativeFrom="paragraph">
-              <wp:posOffset>18415</wp:posOffset>
-            </wp:positionV>
-            <wp:extent cx="5450840" cy="2098040"/>
-            <wp:effectExtent l="0" t="0" r="0" b="0"/>
-            <wp:wrapTight wrapText="bothSides">
-              <wp:wrapPolygon edited="0">
-                <wp:start x="0" y="0"/>
-                <wp:lineTo x="0" y="21378"/>
-                <wp:lineTo x="21514" y="21378"/>
-                <wp:lineTo x="21514" y="0"/>
-                <wp:lineTo x="0" y="0"/>
-              </wp:wrapPolygon>
-            </wp:wrapTight>
-            <wp:docPr id="1" name="Picture 1"/>
-            <wp:cNvGraphicFramePr>
-              <a:graphicFrameLocks xmlns:a="http://schemas.openxmlformats.org/drawingml/2006/main" noChangeAspect="1"/>
-            </wp:cNvGraphicFramePr>
-            <a:graphic xmlns:a="http://schemas.openxmlformats.org/drawingml/2006/main">
-              <a:graphicData uri="http://schemas.openxmlformats.org/drawingml/2006/picture">
-                <pic:pic xmlns:pic="http://schemas.openxmlformats.org/drawingml/2006/picture">
-                  <pic:nvPicPr>
-                    <pic:cNvPr id="1" name=""/>
-                    <pic:cNvPicPr/>
-                  </pic:nvPicPr>
-                  <pic:blipFill>
-                    <a:blip r:embed="rId27"/>
-                    <a:stretch>
-                      <a:fillRect/>
-                    </a:stretch>
-                  </pic:blipFill>
-                  <pic:spPr>
-                    <a:xfrm>
-                      <a:off x="0" y="0"/>
-                      <a:ext cx="5453646" cy="2098908"/>
-                    </a:xfrm>
-                    <a:prstGeom prst="rect">
-                      <a:avLst/>
-                    </a:prstGeom>
-                  </pic:spPr>
-                </pic:pic>
-              </a:graphicData>
-            </a:graphic>
-            <wp14:sizeRelH relativeFrom="margin">
-              <wp14:pctWidth>0</wp14:pctWidth>
-            </wp14:sizeRelH>
-            <wp14:sizeRelV relativeFrom="margin">
-              <wp14:pctHeight>0</wp14:pctHeight>
-            </wp14:sizeRelV>
-          </wp:anchor>
-        </w:drawing>
-      </w:r>
-    </w:p>
-    <w:p>
-      <w:pPr>
-        <w:spacing w:line="259" w:lineRule="auto"/>
-        <w:rPr>
-          <w:szCs w:val="20"/>
-        </w:rPr>
-      </w:pPr>
-    </w:p>
-    <w:p>
-      <w:pPr>
-        <w:spacing w:before="0" w:after="0"/>
-        <w:rPr>
-          <w:szCs w:val="20"/>
-        </w:rPr>
-      </w:pPr>
-    </w:p>
-    <w:p>
-      <w:pPr>
-        <w:spacing w:before="0" w:after="0"/>
-        <w:rPr>
-          <w:szCs w:val="20"/>
-        </w:rPr>
-      </w:pPr>
-    </w:p>
-    <w:p>
-      <w:pPr>
-        <w:spacing w:before="0" w:after="0"/>
-        <w:rPr>
-          <w:szCs w:val="20"/>
-        </w:rPr>
-      </w:pPr>
-    </w:p>
-    <w:p>
-      <w:pPr>
-        <w:spacing w:before="0" w:after="0"/>
-        <w:rPr>
-          <w:szCs w:val="20"/>
-        </w:rPr>
-      </w:pPr>
-    </w:p>
-    <w:p>
-      <w:pPr>
-        <w:spacing w:before="0" w:after="0"/>
-        <w:rPr>
-          <w:szCs w:val="20"/>
-        </w:rPr>
-      </w:pPr>
-    </w:p>
-    <w:p>
-      <w:pPr>
-        <w:spacing w:before="0" w:after="0"/>
-        <w:rPr>
-          <w:szCs w:val="20"/>
-        </w:rPr>
-      </w:pPr>
-    </w:p>
-    <w:p>
-      <w:pPr>
-        <w:spacing w:before="0" w:after="0"/>
-        <w:rPr>
-          <w:szCs w:val="20"/>
-        </w:rPr>
-      </w:pPr>
-    </w:p>
-    <w:p>
-      <w:pPr>
-        <w:spacing w:before="0" w:after="0"/>
-        <w:rPr>
-          <w:szCs w:val="20"/>
-        </w:rPr>
-      </w:pPr>
-    </w:p>
-    <w:p>
-      <w:pPr>
-        <w:spacing w:before="0" w:after="0"/>
-        <w:rPr>
-          <w:szCs w:val="20"/>
-        </w:rPr>
-      </w:pPr>
-    </w:p>
-    <w:p>
-      <w:pPr>
-        <w:spacing w:before="0" w:after="0"/>
-        <w:rPr>
-          <w:szCs w:val="20"/>
-        </w:rPr>
-      </w:pPr>
-    </w:p>
-    <w:p>
-      <w:pPr>
-        <w:spacing w:before="0" w:after="0"/>
-        <w:rPr>
-          <w:szCs w:val="20"/>
-        </w:rPr>
-      </w:pPr>
-    </w:p>
-    <w:p>
-      <w:pPr>
-        <w:spacing w:before="0" w:after="0"/>
-        <w:rPr>
-          <w:szCs w:val="20"/>
-        </w:rPr>
-      </w:pPr>
-    </w:p>
-    <w:p>
-      <w:pPr>
-        <w:spacing w:before="0" w:after="0"/>
-        <w:rPr>
-          <w:rFonts w:eastAsiaTheme="majorEastAsia" w:cstheme="majorBidi"/>
-          <w:color w:val="00B050"/>
-          <w:szCs w:val="20"/>
-        </w:rPr>
-      </w:pPr>
-      <w:r>
-        <w:rPr>
-          <w:rFonts w:eastAsiaTheme="majorEastAsia" w:cstheme="majorBidi"/>
-          <w:color w:val="00B050"/>
-          <w:szCs w:val="20"/>
-        </w:rPr>
-        <w:br w:type="page"/>
-      </w:r>
-    </w:p>
-    <w:p>
-      <w:pPr>
-        <w:pStyle w:val="Heading3"/>
-        <w:rPr>
-          <w:sz w:val="20"/>
-          <w:szCs w:val="20"/>
-        </w:rPr>
-      </w:pPr>
-      <w:bookmarkStart w:id="16" w:name="_Toc102145429"/>
-      <w:r>
-        <w:rPr>
-          <w:sz w:val="20"/>
-          <w:szCs w:val="20"/>
-        </w:rPr>
-        <w:lastRenderedPageBreak/>
-        <w:t>Early Education - Parent</w:t>
-      </w:r>
-      <w:bookmarkEnd w:id="16"/>
-    </w:p>
-    <w:p>
-      <w:pPr>
-        <w:spacing w:line="259" w:lineRule="auto"/>
-        <w:rPr>
-          <w:szCs w:val="20"/>
-        </w:rPr>
-      </w:pPr>
-      <w:proofErr w:type="spellStart"/>
-      <w:r>
-        <w:rPr>
-          <w:b/>
-          <w:bCs/>
-          <w:szCs w:val="20"/>
-        </w:rPr>
-        <w:t>HighestCompletedLevelOfEducation</w:t>
-      </w:r>
-      <w:proofErr w:type="spellEnd"/>
-      <w:r>
-        <w:rPr>
-          <w:szCs w:val="20"/>
-        </w:rPr>
-        <w:t xml:space="preserve"> on the Parent entity has changed from a MN extension to a core Ed-Fi data element in Ed-Fi v5.2.</w:t>
-      </w:r>
-    </w:p>
-    <w:p>
-      <w:pPr>
-        <w:spacing w:line="259" w:lineRule="auto"/>
-        <w:rPr>
-          <w:szCs w:val="20"/>
-        </w:rPr>
-      </w:pPr>
-      <w:r>
-        <w:rPr>
-          <w:szCs w:val="20"/>
-        </w:rPr>
-        <w:t xml:space="preserve">The </w:t>
-      </w:r>
-      <w:proofErr w:type="spellStart"/>
-      <w:r>
-        <w:rPr>
-          <w:szCs w:val="20"/>
-        </w:rPr>
-        <w:t>highestCompletedLevelofEducationDescriptor</w:t>
-      </w:r>
-      <w:proofErr w:type="spellEnd"/>
-      <w:r>
-        <w:rPr>
-          <w:szCs w:val="20"/>
-        </w:rPr>
-        <w:t xml:space="preserve"> has been removed from the MN extension, and is now part of the core resource.</w:t>
-      </w:r>
-    </w:p>
-    <w:p>
-      <w:pPr>
-        <w:spacing w:line="259" w:lineRule="auto"/>
-        <w:rPr>
-          <w:szCs w:val="20"/>
-        </w:rPr>
-      </w:pPr>
-      <w:r>
-        <w:rPr>
-          <w:noProof/>
-          <w:szCs w:val="20"/>
-        </w:rPr>
-        <w:drawing>
-          <wp:inline distT="0" distB="0" distL="0" distR="0" wp14:anchorId="363D921C" wp14:editId="731AFA96">
-            <wp:extent cx="6309360" cy="3538220"/>
-            <wp:effectExtent l="0" t="0" r="0" b="5080"/>
-            <wp:docPr id="6" name="Picture 6"/>
-            <wp:cNvGraphicFramePr>
-              <a:graphicFrameLocks xmlns:a="http://schemas.openxmlformats.org/drawingml/2006/main" noChangeAspect="1"/>
-            </wp:cNvGraphicFramePr>
-            <a:graphic xmlns:a="http://schemas.openxmlformats.org/drawingml/2006/main">
-              <a:graphicData uri="http://schemas.openxmlformats.org/drawingml/2006/picture">
-                <pic:pic xmlns:pic="http://schemas.openxmlformats.org/drawingml/2006/picture">
-                  <pic:nvPicPr>
-                    <pic:cNvPr id="1" name=""/>
-                    <pic:cNvPicPr/>
-                  </pic:nvPicPr>
-                  <pic:blipFill>
-                    <a:blip r:embed="rId28"/>
-                    <a:stretch>
-                      <a:fillRect/>
-                    </a:stretch>
-                  </pic:blipFill>
-                  <pic:spPr>
-                    <a:xfrm>
-                      <a:off x="0" y="0"/>
-                      <a:ext cx="6309360" cy="3538220"/>
-                    </a:xfrm>
-                    <a:prstGeom prst="rect">
-                      <a:avLst/>
-                    </a:prstGeom>
-                  </pic:spPr>
-                </pic:pic>
-              </a:graphicData>
-            </a:graphic>
-          </wp:inline>
-        </w:drawing>
-      </w:r>
-    </w:p>
-    <w:p>
-      <w:pPr>
-        <w:spacing w:before="0" w:after="0"/>
-        <w:rPr>
-          <w:szCs w:val="20"/>
-        </w:rPr>
-      </w:pPr>
-    </w:p>
-    <w:p>
-      <w:pPr>
-        <w:spacing w:before="0" w:after="0"/>
-        <w:rPr>
-          <w:szCs w:val="20"/>
-        </w:rPr>
-      </w:pPr>
-    </w:p>
-    <w:p>
-      <w:pPr>
-        <w:pStyle w:val="Heading2"/>
-      </w:pPr>
-      <w:bookmarkStart w:id="17" w:name="_Toc102145430"/>
-      <w:r>
-        <w:t>Online Learning Course Completion</w:t>
-      </w:r>
-      <w:bookmarkEnd w:id="17"/>
-    </w:p>
-    <w:p>
-      <w:pPr>
-        <w:rPr>
-          <w:rFonts w:ascii="Calibri" w:hAnsi="Calibri"/>
-          <w:szCs w:val="20"/>
-        </w:rPr>
-      </w:pPr>
-      <w:r>
-        <w:rPr>
-          <w:szCs w:val="20"/>
-        </w:rPr>
-        <w:t xml:space="preserve">The OLL/Course Completion file is submitted by state-approved OLL programs to request OLL aid for public school students who complete OLL supplemental courses but who are enrolled in another Minnesota school district. </w:t>
-      </w:r>
-    </w:p>
-    <w:p>
-      <w:pPr>
-        <w:rPr>
-          <w:szCs w:val="20"/>
-        </w:rPr>
-      </w:pPr>
-      <w:r>
-        <w:rPr>
-          <w:szCs w:val="20"/>
-        </w:rPr>
-        <w:t xml:space="preserve">Currently LEAs submit a fixed field file with Online Learning Course Completion data to MDE. </w:t>
-      </w:r>
-    </w:p>
-    <w:p>
-      <w:pPr>
-        <w:rPr>
-          <w:szCs w:val="20"/>
-        </w:rPr>
-      </w:pPr>
-      <w:r>
-        <w:rPr>
-          <w:szCs w:val="20"/>
-        </w:rPr>
-        <w:t>This fixed field file is loaded into the On Line Learning (OLL) MSFS application and is validated against MARSS-reported student data in MSFS.</w:t>
-      </w:r>
-    </w:p>
-    <w:p>
-      <w:pPr>
-        <w:rPr>
-          <w:rFonts w:ascii="Calibri" w:hAnsi="Calibri"/>
-          <w:szCs w:val="20"/>
-        </w:rPr>
-      </w:pPr>
-      <w:r>
-        <w:rPr>
-          <w:szCs w:val="20"/>
-        </w:rPr>
-        <w:t>The Minnesota Common Course Catalog (MCCC) system data collection includes all of the required data elements for the Online Learning Course Completion (OLL/CC) file except for the STAR Assignment Code (which is no longer a required data element).</w:t>
-      </w:r>
-      <w:r>
-        <w:rPr>
-          <w:szCs w:val="20"/>
-        </w:rPr>
-        <w:t xml:space="preserve"> </w:t>
-      </w:r>
-      <w:r>
-        <w:rPr>
-          <w:szCs w:val="20"/>
-        </w:rPr>
-        <w:t>MDE will use data submitted by the district for MCCC to generate the district’s Online Learning Course Completion file to load into MSFS.</w:t>
-      </w:r>
-      <w:r>
-        <w:rPr>
-          <w:szCs w:val="20"/>
-        </w:rPr>
-        <w:t xml:space="preserve"> </w:t>
-      </w:r>
-    </w:p>
-    <w:p>
-      <w:pPr>
-        <w:rPr>
-          <w:szCs w:val="20"/>
-        </w:rPr>
-      </w:pPr>
-      <w:r>
-        <w:rPr>
-          <w:szCs w:val="20"/>
-        </w:rPr>
-        <w:lastRenderedPageBreak/>
+    </w:p>
+    <w:p>
+      <w:pPr>
+        <w:rPr>
+          <w:szCs w:val="20"/>
+        </w:rPr>
+      </w:pPr>
+      <w:r>
+        <w:rPr>
+          <w:szCs w:val="20"/>
+        </w:rPr>
         <w:t xml:space="preserve">In 2021-2022 and 2022-2023, MDE is piloting MCCC data collection using MDE’s Ed-Fi System, with plans to roll out MCCC data collection using Ed-Fi to all districts starting in 2023-2024. MDE will also pilot using MCCC data to generate the district’s Online Learning Course Completion file in 2022-2024. </w:t>
       </w:r>
     </w:p>
@@ -4960,6 +5051,7 @@
         <w:rPr>
           <w:szCs w:val="20"/>
         </w:rPr>
+        <w:lastRenderedPageBreak/>
         <w:t>CourseCourseAssociation</w:t>
       </w:r>
       <w:proofErr w:type="spellEnd"/>
@@ -5095,15 +5187,7 @@
         <w:rPr>
           <w:szCs w:val="20"/>
         </w:rPr>
-        <w:t>Please see the 2022-2023 Data Mapping Matrix for specific fields that have been mapped for Online Learning Course Comple</w:t>
-      </w:r>
-      <w:bookmarkStart w:id="18" w:name="_GoBack"/>
-      <w:bookmarkEnd w:id="18"/>
-      <w:r>
-        <w:rPr>
-          <w:szCs w:val="20"/>
-        </w:rPr>
-        <w:t>tion.</w:t>
+        <w:t>Please see the 2022-2023 Data Mapping Matrix for specific fields that have been mapped for Online Learning Course Completion.</w:t>
       </w:r>
     </w:p>
     <w:p>
@@ -5117,208 +5201,11 @@
       <w:pPr>
         <w:pStyle w:val="Heading2"/>
       </w:pPr>
-      <w:bookmarkStart w:id="19" w:name="_Toc102145431"/>
-      <w:r>
-        <w:t>API Profile Changes</w:t>
+      <w:bookmarkStart w:id="19" w:name="_Toc102145432"/>
+      <w:r>
+        <w:t>Updates to Previously Collected Descriptors</w:t>
       </w:r>
       <w:bookmarkEnd w:id="19"/>
-    </w:p>
-    <w:p>
-      <w:pPr>
-        <w:rPr>
-          <w:szCs w:val="20"/>
-        </w:rPr>
-      </w:pPr>
-      <w:r>
-        <w:rPr>
-          <w:szCs w:val="20"/>
-        </w:rPr>
-        <w:t xml:space="preserve">A new profile “Minnesota-Twenty-Two-Twenty-Three-Baseline-SIS-Vendor-Profile” has been created which allows submission of data against data entities and elements collected and certified in prior school years. </w:t>
-      </w:r>
-    </w:p>
-    <w:p>
-      <w:pPr>
-        <w:rPr>
-          <w:szCs w:val="20"/>
-        </w:rPr>
-      </w:pPr>
-      <w:r>
-        <w:rPr>
-          <w:szCs w:val="20"/>
-        </w:rPr>
-        <w:t xml:space="preserve">Every </w:t>
-      </w:r>
-      <w:r>
-        <w:rPr>
-          <w:szCs w:val="20"/>
-        </w:rPr>
-        <w:t>LEA</w:t>
-      </w:r>
-      <w:r>
-        <w:rPr>
-          <w:szCs w:val="20"/>
-        </w:rPr>
-        <w:t xml:space="preserve"> </w:t>
-      </w:r>
-      <w:r>
-        <w:rPr>
-          <w:szCs w:val="20"/>
-        </w:rPr>
-        <w:t>that</w:t>
-      </w:r>
-      <w:r>
-        <w:rPr>
-          <w:szCs w:val="20"/>
-        </w:rPr>
-        <w:t xml:space="preserve"> had been granted a key and secret with access to submit data </w:t>
-      </w:r>
-      <w:r>
-        <w:rPr>
-          <w:szCs w:val="20"/>
-        </w:rPr>
-        <w:t xml:space="preserve">for </w:t>
-      </w:r>
-      <w:r>
-        <w:rPr>
-          <w:szCs w:val="20"/>
-        </w:rPr>
-        <w:t>the 2021-2022 school year</w:t>
-      </w:r>
-      <w:r>
-        <w:rPr>
-          <w:szCs w:val="20"/>
-        </w:rPr>
-        <w:t>,</w:t>
-      </w:r>
-      <w:r>
-        <w:rPr>
-          <w:szCs w:val="20"/>
-        </w:rPr>
-        <w:t xml:space="preserve"> will receive a key and secret associated with this new profile leading up to the start of the </w:t>
-      </w:r>
-      <w:r>
-        <w:rPr>
-          <w:szCs w:val="20"/>
-        </w:rPr>
-        <w:t xml:space="preserve">2022-2023 </w:t>
-      </w:r>
-      <w:r>
-        <w:rPr>
-          <w:szCs w:val="20"/>
-        </w:rPr>
-        <w:t xml:space="preserve">school year. </w:t>
-      </w:r>
-    </w:p>
-    <w:p>
-      <w:pPr>
-        <w:rPr>
-          <w:szCs w:val="20"/>
-        </w:rPr>
-      </w:pPr>
-      <w:r>
-        <w:rPr>
-          <w:szCs w:val="20"/>
-        </w:rPr>
-        <w:t xml:space="preserve">Once vendors certify against the new 2022-2023 </w:t>
-      </w:r>
-      <w:r>
-        <w:rPr>
-          <w:szCs w:val="20"/>
-        </w:rPr>
-        <w:t>c</w:t>
-      </w:r>
-      <w:r>
-        <w:rPr>
-          <w:szCs w:val="20"/>
-        </w:rPr>
-        <w:t xml:space="preserve">ertification </w:t>
-      </w:r>
-      <w:r>
-        <w:rPr>
-          <w:szCs w:val="20"/>
-        </w:rPr>
-        <w:t>r</w:t>
-      </w:r>
-      <w:r>
-        <w:rPr>
-          <w:szCs w:val="20"/>
-        </w:rPr>
-        <w:t xml:space="preserve">equirements, a new key and secret will be issued and associated with the “Minnesota-Twenty-Two-Twenty-Three-SIS-Vendor-Profile” </w:t>
-      </w:r>
-      <w:r>
-        <w:rPr>
-          <w:szCs w:val="20"/>
-        </w:rPr>
-        <w:t>for all districts using the certified vendor.</w:t>
-      </w:r>
-      <w:r>
-        <w:rPr>
-          <w:szCs w:val="20"/>
-        </w:rPr>
-        <w:t xml:space="preserve"> </w:t>
-      </w:r>
-      <w:r>
-        <w:rPr>
-          <w:szCs w:val="20"/>
-        </w:rPr>
-        <w:t xml:space="preserve">This profile </w:t>
-      </w:r>
-      <w:r>
-        <w:rPr>
-          <w:szCs w:val="20"/>
-        </w:rPr>
-        <w:t>will include the baseline entities</w:t>
-      </w:r>
-      <w:r>
-        <w:rPr>
-          <w:szCs w:val="20"/>
-        </w:rPr>
-        <w:t>,</w:t>
-      </w:r>
-      <w:r>
-        <w:rPr>
-          <w:szCs w:val="20"/>
-        </w:rPr>
-        <w:t xml:space="preserve"> </w:t>
-      </w:r>
-      <w:r>
-        <w:rPr>
-          <w:szCs w:val="20"/>
-          <w:u w:val="single"/>
-        </w:rPr>
-        <w:t>in addition to</w:t>
-      </w:r>
-      <w:r>
-        <w:rPr>
-          <w:szCs w:val="20"/>
-        </w:rPr>
-        <w:t xml:space="preserve"> anything new for 2023-2023.</w:t>
-      </w:r>
-    </w:p>
-    <w:p>
-      <w:pPr>
-        <w:spacing w:before="0" w:after="0"/>
-        <w:rPr>
-          <w:rFonts w:eastAsiaTheme="majorEastAsia" w:cstheme="majorBidi"/>
-          <w:color w:val="00B050"/>
-          <w:sz w:val="24"/>
-          <w:szCs w:val="20"/>
-        </w:rPr>
-      </w:pPr>
-      <w:r>
-        <w:br w:type="page"/>
-      </w:r>
-    </w:p>
-    <w:p>
-      <w:pPr>
-        <w:pStyle w:val="Heading2"/>
-      </w:pPr>
-      <w:bookmarkStart w:id="20" w:name="_Toc102145432"/>
-      <w:r>
-        <w:lastRenderedPageBreak/>
-        <w:t>Updates to Previously Collected Descriptors</w:t>
-      </w:r>
-      <w:bookmarkEnd w:id="20"/>
     </w:p>
     <w:p>
       <w:pPr>
@@ -5383,7 +5270,7 @@
           <w:szCs w:val="20"/>
         </w:rPr>
       </w:pPr>
-      <w:bookmarkStart w:id="21" w:name="_Toc102145433"/>
+      <w:bookmarkStart w:id="20" w:name="_Toc102145433"/>
       <w:proofErr w:type="spellStart"/>
       <w:r>
         <w:rPr>
@@ -5392,7 +5279,7 @@
         </w:rPr>
         <w:t>KindergartenScheduleDescriptor</w:t>
       </w:r>
-      <w:bookmarkEnd w:id="21"/>
+      <w:bookmarkEnd w:id="20"/>
       <w:proofErr w:type="spellEnd"/>
     </w:p>
     <w:tbl>
@@ -5845,7 +5732,7 @@
           <w:szCs w:val="20"/>
         </w:rPr>
       </w:pPr>
-      <w:bookmarkStart w:id="22" w:name="_Toc102145434"/>
+      <w:bookmarkStart w:id="21" w:name="_Toc102145434"/>
       <w:proofErr w:type="spellStart"/>
       <w:r>
         <w:rPr>
@@ -5854,7 +5741,7 @@
         </w:rPr>
         <w:t>SchoolFoodServiceProgramServiceDescriptor</w:t>
       </w:r>
-      <w:bookmarkEnd w:id="22"/>
+      <w:bookmarkEnd w:id="21"/>
       <w:proofErr w:type="spellEnd"/>
     </w:p>
     <w:tbl>
@@ -6075,7 +5962,7 @@
           <w:szCs w:val="20"/>
         </w:rPr>
       </w:pPr>
-      <w:bookmarkStart w:id="23" w:name="_Toc102145435"/>
+      <w:bookmarkStart w:id="22" w:name="_Toc102145435"/>
       <w:proofErr w:type="spellStart"/>
       <w:r>
         <w:rPr>
@@ -6084,7 +5971,7 @@
         </w:rPr>
         <w:t>StudentCharacteristicDescriptor</w:t>
       </w:r>
-      <w:bookmarkEnd w:id="23"/>
+      <w:bookmarkEnd w:id="22"/>
       <w:proofErr w:type="spellEnd"/>
     </w:p>
     <w:tbl>
@@ -6222,6 +6109,7 @@
                 <w:sz w:val="18"/>
                 <w:szCs w:val="18"/>
               </w:rPr>
+              <w:lastRenderedPageBreak/>
               <w:t>Add</w:t>
             </w:r>
           </w:p>
@@ -6586,7 +6474,7 @@
           <w:szCs w:val="20"/>
         </w:rPr>
       </w:pPr>
-      <w:bookmarkStart w:id="24" w:name="_Toc102145436"/>
+      <w:bookmarkStart w:id="23" w:name="_Toc102145436"/>
       <w:proofErr w:type="spellStart"/>
       <w:proofErr w:type="gramStart"/>
       <w:r>
@@ -6594,10 +6482,9 @@
           <w:sz w:val="20"/>
           <w:szCs w:val="20"/>
         </w:rPr>
-        <w:lastRenderedPageBreak/>
         <w:t>mediumOfInstructionDescriptor</w:t>
       </w:r>
-      <w:bookmarkEnd w:id="24"/>
+      <w:bookmarkEnd w:id="23"/>
       <w:proofErr w:type="spellEnd"/>
       <w:proofErr w:type="gramEnd"/>
     </w:p>
@@ -7041,6 +6928,217 @@
         <w:spacing w:before="0" w:after="0"/>
         <w:rPr>
           <w:szCs w:val="20"/>
+        </w:rPr>
+      </w:pPr>
+    </w:p>
+    <w:p>
+      <w:pPr>
+        <w:pStyle w:val="Heading2"/>
+      </w:pPr>
+      <w:bookmarkStart w:id="24" w:name="_Toc102145431"/>
+      <w:r>
+        <w:t>API Profile Changes</w:t>
+      </w:r>
+      <w:bookmarkEnd w:id="24"/>
+    </w:p>
+    <w:p>
+      <w:pPr>
+        <w:rPr>
+          <w:b/>
+          <w:i/>
+          <w:szCs w:val="20"/>
+        </w:rPr>
+      </w:pPr>
+      <w:r>
+        <w:rPr>
+          <w:b/>
+          <w:i/>
+          <w:szCs w:val="20"/>
+        </w:rPr>
+        <w:t>Note: Decisions reflected in this section are currently under review.</w:t>
+      </w:r>
+    </w:p>
+    <w:p>
+      <w:pPr>
+        <w:rPr>
+          <w:szCs w:val="20"/>
+        </w:rPr>
+      </w:pPr>
+      <w:r>
+        <w:rPr>
+          <w:szCs w:val="20"/>
+        </w:rPr>
+        <w:t xml:space="preserve">A new profile “Minnesota-Twenty-Two-Twenty-Three-Baseline-SIS-Vendor-Profile” has been created which allows submission of data against data entities and elements collected and certified in prior school years. </w:t>
+      </w:r>
+    </w:p>
+    <w:p>
+      <w:pPr>
+        <w:rPr>
+          <w:szCs w:val="20"/>
+        </w:rPr>
+      </w:pPr>
+      <w:r>
+        <w:rPr>
+          <w:szCs w:val="20"/>
+        </w:rPr>
+        <w:lastRenderedPageBreak/>
+        <w:t xml:space="preserve">Every </w:t>
+      </w:r>
+      <w:r>
+        <w:rPr>
+          <w:szCs w:val="20"/>
+        </w:rPr>
+        <w:t>LEA</w:t>
+      </w:r>
+      <w:r>
+        <w:rPr>
+          <w:szCs w:val="20"/>
+        </w:rPr>
+        <w:t xml:space="preserve"> </w:t>
+      </w:r>
+      <w:r>
+        <w:rPr>
+          <w:szCs w:val="20"/>
+        </w:rPr>
+        <w:t>that</w:t>
+      </w:r>
+      <w:r>
+        <w:rPr>
+          <w:szCs w:val="20"/>
+        </w:rPr>
+        <w:t xml:space="preserve"> had been granted a key and secret with access to submit data </w:t>
+      </w:r>
+      <w:r>
+        <w:rPr>
+          <w:szCs w:val="20"/>
+        </w:rPr>
+        <w:t xml:space="preserve">for </w:t>
+      </w:r>
+      <w:r>
+        <w:rPr>
+          <w:szCs w:val="20"/>
+        </w:rPr>
+        <w:t>the 2021-2022 school year</w:t>
+      </w:r>
+      <w:r>
+        <w:rPr>
+          <w:szCs w:val="20"/>
+        </w:rPr>
+        <w:t>,</w:t>
+      </w:r>
+      <w:r>
+        <w:rPr>
+          <w:szCs w:val="20"/>
+        </w:rPr>
+        <w:t xml:space="preserve"> will receive a key and secret associated with this new profile leading up to the start of the </w:t>
+      </w:r>
+      <w:r>
+        <w:rPr>
+          <w:szCs w:val="20"/>
+        </w:rPr>
+        <w:t xml:space="preserve">2022-2023 </w:t>
+      </w:r>
+      <w:r>
+        <w:rPr>
+          <w:szCs w:val="20"/>
+        </w:rPr>
+        <w:t xml:space="preserve">school year. </w:t>
+      </w:r>
+    </w:p>
+    <w:p>
+      <w:pPr>
+        <w:rPr>
+          <w:szCs w:val="20"/>
+        </w:rPr>
+      </w:pPr>
+      <w:r>
+        <w:rPr>
+          <w:szCs w:val="20"/>
+        </w:rPr>
+        <w:t xml:space="preserve">Once vendors certify against the new 2022-2023 </w:t>
+      </w:r>
+      <w:r>
+        <w:rPr>
+          <w:szCs w:val="20"/>
+        </w:rPr>
+        <w:t>c</w:t>
+      </w:r>
+      <w:r>
+        <w:rPr>
+          <w:szCs w:val="20"/>
+        </w:rPr>
+        <w:t xml:space="preserve">ertification </w:t>
+      </w:r>
+      <w:r>
+        <w:rPr>
+          <w:szCs w:val="20"/>
+        </w:rPr>
+        <w:t>r</w:t>
+      </w:r>
+      <w:r>
+        <w:rPr>
+          <w:szCs w:val="20"/>
+        </w:rPr>
+        <w:t xml:space="preserve">equirements, a new key and secret will be issued and associated with the “Minnesota-Twenty-Two-Twenty-Three-SIS-Vendor-Profile” </w:t>
+      </w:r>
+      <w:r>
+        <w:rPr>
+          <w:szCs w:val="20"/>
+        </w:rPr>
+        <w:t xml:space="preserve">for all districts using the certified vendor. This profile </w:t>
+      </w:r>
+      <w:r>
+        <w:rPr>
+          <w:szCs w:val="20"/>
+        </w:rPr>
+        <w:t>will include the baseline entities</w:t>
+      </w:r>
+      <w:r>
+        <w:rPr>
+          <w:szCs w:val="20"/>
+        </w:rPr>
+        <w:t>,</w:t>
+      </w:r>
+      <w:r>
+        <w:rPr>
+          <w:szCs w:val="20"/>
+        </w:rPr>
+        <w:t xml:space="preserve"> </w:t>
+      </w:r>
+      <w:r>
+        <w:rPr>
+          <w:szCs w:val="20"/>
+          <w:u w:val="single"/>
+        </w:rPr>
+        <w:t>in addition to</w:t>
+      </w:r>
+      <w:r>
+        <w:rPr>
+          <w:szCs w:val="20"/>
+        </w:rPr>
+        <w:t xml:space="preserve"> anything new for 2023-2023.</w:t>
+      </w:r>
+    </w:p>
+    <w:p>
+      <w:pPr>
+        <w:spacing w:before="0" w:after="0"/>
+        <w:rPr>
+          <w:rFonts w:eastAsiaTheme="majorEastAsia" w:cstheme="majorBidi"/>
+          <w:color w:val="00B050"/>
+          <w:sz w:val="24"/>
+          <w:szCs w:val="20"/>
+        </w:rPr>
+      </w:pPr>
+      <w:r>
+        <w:br w:type="page"/>
+      </w:r>
+    </w:p>
+    <w:p>
+      <w:pPr>
+        <w:spacing w:before="0" w:after="0"/>
+        <w:rPr>
+          <w:rFonts w:asciiTheme="minorHAnsi" w:hAnsiTheme="minorHAnsi"/>
+          <w:sz w:val="24"/>
         </w:rPr>
       </w:pPr>
     </w:p>
@@ -11271,7 +11369,7 @@
     <w:uiPriority w:val="9"/>
     <w:unhideWhenUsed/>
     <w:qFormat/>
-    <w:rsid w:val="00B05D4F"/>
+    <w:rsid w:val="00313D64"/>
     <w:pPr>
       <w:keepNext/>
       <w:keepLines/>
@@ -11418,7 +11516,7 @@
     <w:basedOn w:val="DefaultParagraphFont"/>
     <w:link w:val="Heading2"/>
     <w:uiPriority w:val="9"/>
-    <w:rsid w:val="00B05D4F"/>
+    <w:rsid w:val="00313D64"/>
     <w:rPr>
       <w:rFonts w:ascii="Arial" w:eastAsiaTheme="majorEastAsia" w:hAnsi="Arial" w:cstheme="majorBidi"/>
       <w:color w:val="00B050"/>
@@ -12698,11 +12796,52 @@
 
 <file path=customXml/item2.xml><?xml version="1.0" encoding="utf-8"?>
 <?mso-contentType ?>
-<FormTemplates xmlns="http://schemas.microsoft.com/sharepoint/v3/contenttype/forms">
-  <Display>DocumentLibraryForm</Display>
-  <Edit>DocumentLibraryForm</Edit>
-  <New>DocumentLibraryForm</New>
-</FormTemplates>
+<spe:Receivers xmlns:spe="http://schemas.microsoft.com/sharepoint/events">
+  <Receiver>
+    <Name>Document ID Generator</Name>
+    <Synchronization>Synchronous</Synchronization>
+    <Type>10001</Type>
+    <SequenceNumber>1000</SequenceNumber>
+    <Url/>
+    <Assembly>Microsoft.Office.DocumentManagement, Version=16.0.0.0, Culture=neutral, PublicKeyToken=71e9bce111e9429c</Assembly>
+    <Class>Microsoft.Office.DocumentManagement.Internal.DocIdHandler</Class>
+    <Data/>
+    <Filter/>
+  </Receiver>
+  <Receiver>
+    <Name>Document ID Generator</Name>
+    <Synchronization>Synchronous</Synchronization>
+    <Type>10002</Type>
+    <SequenceNumber>1001</SequenceNumber>
+    <Url/>
+    <Assembly>Microsoft.Office.DocumentManagement, Version=16.0.0.0, Culture=neutral, PublicKeyToken=71e9bce111e9429c</Assembly>
+    <Class>Microsoft.Office.DocumentManagement.Internal.DocIdHandler</Class>
+    <Data/>
+    <Filter/>
+  </Receiver>
+  <Receiver>
+    <Name>Document ID Generator</Name>
+    <Synchronization>Synchronous</Synchronization>
+    <Type>10004</Type>
+    <SequenceNumber>1002</SequenceNumber>
+    <Url/>
+    <Assembly>Microsoft.Office.DocumentManagement, Version=16.0.0.0, Culture=neutral, PublicKeyToken=71e9bce111e9429c</Assembly>
+    <Class>Microsoft.Office.DocumentManagement.Internal.DocIdHandler</Class>
+    <Data/>
+    <Filter/>
+  </Receiver>
+  <Receiver>
+    <Name>Document ID Generator</Name>
+    <Synchronization>Synchronous</Synchronization>
+    <Type>10006</Type>
+    <SequenceNumber>1003</SequenceNumber>
+    <Url/>
+    <Assembly>Microsoft.Office.DocumentManagement, Version=16.0.0.0, Culture=neutral, PublicKeyToken=71e9bce111e9429c</Assembly>
+    <Class>Microsoft.Office.DocumentManagement.Internal.DocIdHandler</Class>
+    <Data/>
+    <Filter/>
+  </Receiver>
+</spe:Receivers>
 </file>
 
 <file path=customXml/item3.xml><?xml version="1.0" encoding="utf-8"?>
@@ -12942,52 +13081,11 @@
 
 <file path=customXml/item4.xml><?xml version="1.0" encoding="utf-8"?>
 <?mso-contentType ?>
-<spe:Receivers xmlns:spe="http://schemas.microsoft.com/sharepoint/events">
-  <Receiver>
-    <Name>Document ID Generator</Name>
-    <Synchronization>Synchronous</Synchronization>
-    <Type>10001</Type>
-    <SequenceNumber>1000</SequenceNumber>
-    <Url/>
-    <Assembly>Microsoft.Office.DocumentManagement, Version=16.0.0.0, Culture=neutral, PublicKeyToken=71e9bce111e9429c</Assembly>
-    <Class>Microsoft.Office.DocumentManagement.Internal.DocIdHandler</Class>
-    <Data/>
-    <Filter/>
-  </Receiver>
-  <Receiver>
-    <Name>Document ID Generator</Name>
-    <Synchronization>Synchronous</Synchronization>
-    <Type>10002</Type>
-    <SequenceNumber>1001</SequenceNumber>
-    <Url/>
-    <Assembly>Microsoft.Office.DocumentManagement, Version=16.0.0.0, Culture=neutral, PublicKeyToken=71e9bce111e9429c</Assembly>
-    <Class>Microsoft.Office.DocumentManagement.Internal.DocIdHandler</Class>
-    <Data/>
-    <Filter/>
-  </Receiver>
-  <Receiver>
-    <Name>Document ID Generator</Name>
-    <Synchronization>Synchronous</Synchronization>
-    <Type>10004</Type>
-    <SequenceNumber>1002</SequenceNumber>
-    <Url/>
-    <Assembly>Microsoft.Office.DocumentManagement, Version=16.0.0.0, Culture=neutral, PublicKeyToken=71e9bce111e9429c</Assembly>
-    <Class>Microsoft.Office.DocumentManagement.Internal.DocIdHandler</Class>
-    <Data/>
-    <Filter/>
-  </Receiver>
-  <Receiver>
-    <Name>Document ID Generator</Name>
-    <Synchronization>Synchronous</Synchronization>
-    <Type>10006</Type>
-    <SequenceNumber>1003</SequenceNumber>
-    <Url/>
-    <Assembly>Microsoft.Office.DocumentManagement, Version=16.0.0.0, Culture=neutral, PublicKeyToken=71e9bce111e9429c</Assembly>
-    <Class>Microsoft.Office.DocumentManagement.Internal.DocIdHandler</Class>
-    <Data/>
-    <Filter/>
-  </Receiver>
-</spe:Receivers>
+<FormTemplates xmlns="http://schemas.microsoft.com/sharepoint/v3/contenttype/forms">
+  <Display>DocumentLibraryForm</Display>
+  <Edit>DocumentLibraryForm</Edit>
+  <New>DocumentLibraryForm</New>
+</FormTemplates>
 </file>
 
 <file path=customXml/item5.xml><?xml version="1.0" encoding="utf-8"?>
@@ -13005,9 +13103,9 @@
 </file>
 
 <file path=customXml/itemProps2.xml><?xml version="1.0" encoding="utf-8"?>
-<ds:datastoreItem xmlns:ds="http://schemas.openxmlformats.org/officeDocument/2006/customXml" ds:itemID="{99F7B3F0-EC91-4759-92DC-3CEC55588465}">
+<ds:datastoreItem xmlns:ds="http://schemas.openxmlformats.org/officeDocument/2006/customXml" ds:itemID="{0B4AAE1F-354C-4079-84CF-4DBB708D2142}">
   <ds:schemaRefs>
-    <ds:schemaRef ds:uri="http://schemas.microsoft.com/sharepoint/v3/contenttype/forms"/>
+    <ds:schemaRef ds:uri="http://schemas.microsoft.com/sharepoint/events"/>
   </ds:schemaRefs>
 </ds:datastoreItem>
 </file>
@@ -13033,15 +13131,15 @@
 </file>
 
 <file path=customXml/itemProps4.xml><?xml version="1.0" encoding="utf-8"?>
-<ds:datastoreItem xmlns:ds="http://schemas.openxmlformats.org/officeDocument/2006/customXml" ds:itemID="{0B4AAE1F-354C-4079-84CF-4DBB708D2142}">
+<ds:datastoreItem xmlns:ds="http://schemas.openxmlformats.org/officeDocument/2006/customXml" ds:itemID="{99F7B3F0-EC91-4759-92DC-3CEC55588465}">
   <ds:schemaRefs>
-    <ds:schemaRef ds:uri="http://schemas.microsoft.com/sharepoint/events"/>
+    <ds:schemaRef ds:uri="http://schemas.microsoft.com/sharepoint/v3/contenttype/forms"/>
   </ds:schemaRefs>
 </ds:datastoreItem>
 </file>
 
 <file path=customXml/itemProps5.xml><?xml version="1.0" encoding="utf-8"?>
-<ds:datastoreItem xmlns:ds="http://schemas.openxmlformats.org/officeDocument/2006/customXml" ds:itemID="{465514DA-A466-4DE5-9CEC-E1CB8CF854E0}">
+<ds:datastoreItem xmlns:ds="http://schemas.openxmlformats.org/officeDocument/2006/customXml" ds:itemID="{E5942C17-A11E-41B0-9969-AFDA7D93A230}">
   <ds:schemaRefs>
     <ds:schemaRef ds:uri="http://schemas.openxmlformats.org/officeDocument/2006/bibliography"/>
   </ds:schemaRefs>

</xml_diff>

<commit_message>
clarification on OLL postponement
</commit_message>
<xml_diff>
--- a/2022-23 MDE Ed-Fi Documentation/MDE 2022-2023 School Year Ed-FI Collection Updates.docx
+++ b/2022-23 MDE Ed-Fi Documentation/MDE 2022-2023 School Year Ed-FI Collection Updates.docx
@@ -249,7 +249,7 @@
           <w:color w:val="auto"/>
           <w:szCs w:val="20"/>
         </w:rPr>
-        <w:t>5/3/2022</w:t>
+        <w:t>8/3/2022</w:t>
       </w:r>
       <w:r>
         <w:rPr>
@@ -2669,8 +2669,8 @@
       <w:pPr>
         <w:pStyle w:val="Heading2"/>
       </w:pPr>
-      <w:bookmarkStart w:id="4" w:name="_Toc102145417"/>
-      <w:bookmarkStart w:id="5" w:name="_Toc102145426"/>
+      <w:bookmarkStart w:id="4" w:name="_Toc102145426"/>
+      <w:bookmarkStart w:id="5" w:name="_Toc102145417"/>
       <w:r>
         <w:t>Updates Planned for school year 2022-23</w:t>
       </w:r>
@@ -2687,7 +2687,7 @@
       <w:r>
         <w:t xml:space="preserve"> – Direct Certification</w:t>
       </w:r>
-      <w:bookmarkEnd w:id="5"/>
+      <w:bookmarkEnd w:id="4"/>
     </w:p>
     <w:p>
       <w:pPr>
@@ -3322,7 +3322,7 @@
       <w:r>
         <w:t xml:space="preserve">New Resources </w:t>
       </w:r>
-      <w:bookmarkEnd w:id="4"/>
+      <w:bookmarkEnd w:id="5"/>
       <w:r>
         <w:t xml:space="preserve">Planned </w:t>
       </w:r>
@@ -4854,12 +4854,18 @@
         <w:pStyle w:val="Heading2"/>
       </w:pPr>
       <w:bookmarkStart w:id="17" w:name="_Toc102145430"/>
+      <w:r>
+        <w:t>Online Learning Course Completion</w:t>
+      </w:r>
+      <w:bookmarkEnd w:id="17"/>
+      <w:r>
+        <w:t xml:space="preserve"> </w:t>
+      </w:r>
+      <w:r>
+        <w:t>(Postponed until after school year 2022-23)</w:t>
+      </w:r>
       <w:bookmarkStart w:id="18" w:name="_GoBack"/>
       <w:bookmarkEnd w:id="18"/>
-      <w:r>
-        <w:t>Online Learning Course Completion</w:t>
-      </w:r>
-      <w:bookmarkEnd w:id="17"/>
     </w:p>
     <w:p>
       <w:pPr>
@@ -12783,68 +12789,6 @@
 </file>
 
 <file path=customXml/item1.xml><?xml version="1.0" encoding="utf-8"?>
-<p:properties xmlns:p="http://schemas.microsoft.com/office/2006/metadata/properties" xmlns:xsi="http://www.w3.org/2001/XMLSchema-instance" xmlns:pc="http://schemas.microsoft.com/office/infopath/2007/PartnerControls">
-  <documentManagement>
-    <_dlc_DocId xmlns="51adfe52-6b67-47fa-a4b8-d920c8b69b06">3J5YSHVNQAZM-1106575984-237</_dlc_DocId>
-    <_dlc_DocIdUrl xmlns="51adfe52-6b67-47fa-a4b8-d920c8b69b06">
-      <Url>https://mn365.sharepoint.com/sites/MDE/IT/ASDCS/_layouts/15/DocIdRedir.aspx?ID=3J5YSHVNQAZM-1106575984-237</Url>
-      <Description>3J5YSHVNQAZM-1106575984-237</Description>
-    </_dlc_DocIdUrl>
-  </documentManagement>
-</p:properties>
-</file>
-
-<file path=customXml/item2.xml><?xml version="1.0" encoding="utf-8"?>
-<?mso-contentType ?>
-<spe:Receivers xmlns:spe="http://schemas.microsoft.com/sharepoint/events">
-  <Receiver>
-    <Name>Document ID Generator</Name>
-    <Synchronization>Synchronous</Synchronization>
-    <Type>10001</Type>
-    <SequenceNumber>1000</SequenceNumber>
-    <Url/>
-    <Assembly>Microsoft.Office.DocumentManagement, Version=16.0.0.0, Culture=neutral, PublicKeyToken=71e9bce111e9429c</Assembly>
-    <Class>Microsoft.Office.DocumentManagement.Internal.DocIdHandler</Class>
-    <Data/>
-    <Filter/>
-  </Receiver>
-  <Receiver>
-    <Name>Document ID Generator</Name>
-    <Synchronization>Synchronous</Synchronization>
-    <Type>10002</Type>
-    <SequenceNumber>1001</SequenceNumber>
-    <Url/>
-    <Assembly>Microsoft.Office.DocumentManagement, Version=16.0.0.0, Culture=neutral, PublicKeyToken=71e9bce111e9429c</Assembly>
-    <Class>Microsoft.Office.DocumentManagement.Internal.DocIdHandler</Class>
-    <Data/>
-    <Filter/>
-  </Receiver>
-  <Receiver>
-    <Name>Document ID Generator</Name>
-    <Synchronization>Synchronous</Synchronization>
-    <Type>10004</Type>
-    <SequenceNumber>1002</SequenceNumber>
-    <Url/>
-    <Assembly>Microsoft.Office.DocumentManagement, Version=16.0.0.0, Culture=neutral, PublicKeyToken=71e9bce111e9429c</Assembly>
-    <Class>Microsoft.Office.DocumentManagement.Internal.DocIdHandler</Class>
-    <Data/>
-    <Filter/>
-  </Receiver>
-  <Receiver>
-    <Name>Document ID Generator</Name>
-    <Synchronization>Synchronous</Synchronization>
-    <Type>10006</Type>
-    <SequenceNumber>1003</SequenceNumber>
-    <Url/>
-    <Assembly>Microsoft.Office.DocumentManagement, Version=16.0.0.0, Culture=neutral, PublicKeyToken=71e9bce111e9429c</Assembly>
-    <Class>Microsoft.Office.DocumentManagement.Internal.DocIdHandler</Class>
-    <Data/>
-    <Filter/>
-  </Receiver>
-</spe:Receivers>
-</file>
-
-<file path=customXml/item3.xml><?xml version="1.0" encoding="utf-8"?>
 <ct:contentTypeSchema xmlns:ct="http://schemas.microsoft.com/office/2006/metadata/contentType" xmlns:ma="http://schemas.microsoft.com/office/2006/metadata/properties/metaAttributes" ct:_="" ma:_="" ma:contentTypeName="Document" ma:contentTypeID="0x0101009543B3E6BEE98E45BCAA58D83782DCDE" ma:contentTypeVersion="502" ma:contentTypeDescription="Create a new document." ma:contentTypeScope="" ma:versionID="ae182763d0d8ef109c73fc8c14aec704">
   <xsd:schema xmlns:xsd="http://www.w3.org/2001/XMLSchema" xmlns:xs="http://www.w3.org/2001/XMLSchema" xmlns:p="http://schemas.microsoft.com/office/2006/metadata/properties" xmlns:ns2="51adfe52-6b67-47fa-a4b8-d920c8b69b06" xmlns:ns3="bf5ade8e-6e80-4d53-bb82-a7e24642084e" xmlns:ns4="c4ab3c5d-fd3d-453e-aba6-ec6fa01195d0" targetNamespace="http://schemas.microsoft.com/office/2006/metadata/properties" ma:root="true" ma:fieldsID="e627df8ac0b16e511ec3b271035efb1f" ns2:_="" ns3:_="" ns4:_="">
     <xsd:import namespace="51adfe52-6b67-47fa-a4b8-d920c8b69b06"/>
@@ -13079,6 +13023,68 @@
 </ct:contentTypeSchema>
 </file>
 
+<file path=customXml/item2.xml><?xml version="1.0" encoding="utf-8"?>
+<?mso-contentType ?>
+<spe:Receivers xmlns:spe="http://schemas.microsoft.com/sharepoint/events">
+  <Receiver>
+    <Name>Document ID Generator</Name>
+    <Synchronization>Synchronous</Synchronization>
+    <Type>10001</Type>
+    <SequenceNumber>1000</SequenceNumber>
+    <Url/>
+    <Assembly>Microsoft.Office.DocumentManagement, Version=16.0.0.0, Culture=neutral, PublicKeyToken=71e9bce111e9429c</Assembly>
+    <Class>Microsoft.Office.DocumentManagement.Internal.DocIdHandler</Class>
+    <Data/>
+    <Filter/>
+  </Receiver>
+  <Receiver>
+    <Name>Document ID Generator</Name>
+    <Synchronization>Synchronous</Synchronization>
+    <Type>10002</Type>
+    <SequenceNumber>1001</SequenceNumber>
+    <Url/>
+    <Assembly>Microsoft.Office.DocumentManagement, Version=16.0.0.0, Culture=neutral, PublicKeyToken=71e9bce111e9429c</Assembly>
+    <Class>Microsoft.Office.DocumentManagement.Internal.DocIdHandler</Class>
+    <Data/>
+    <Filter/>
+  </Receiver>
+  <Receiver>
+    <Name>Document ID Generator</Name>
+    <Synchronization>Synchronous</Synchronization>
+    <Type>10004</Type>
+    <SequenceNumber>1002</SequenceNumber>
+    <Url/>
+    <Assembly>Microsoft.Office.DocumentManagement, Version=16.0.0.0, Culture=neutral, PublicKeyToken=71e9bce111e9429c</Assembly>
+    <Class>Microsoft.Office.DocumentManagement.Internal.DocIdHandler</Class>
+    <Data/>
+    <Filter/>
+  </Receiver>
+  <Receiver>
+    <Name>Document ID Generator</Name>
+    <Synchronization>Synchronous</Synchronization>
+    <Type>10006</Type>
+    <SequenceNumber>1003</SequenceNumber>
+    <Url/>
+    <Assembly>Microsoft.Office.DocumentManagement, Version=16.0.0.0, Culture=neutral, PublicKeyToken=71e9bce111e9429c</Assembly>
+    <Class>Microsoft.Office.DocumentManagement.Internal.DocIdHandler</Class>
+    <Data/>
+    <Filter/>
+  </Receiver>
+</spe:Receivers>
+</file>
+
+<file path=customXml/item3.xml><?xml version="1.0" encoding="utf-8"?>
+<p:properties xmlns:p="http://schemas.microsoft.com/office/2006/metadata/properties" xmlns:xsi="http://www.w3.org/2001/XMLSchema-instance" xmlns:pc="http://schemas.microsoft.com/office/infopath/2007/PartnerControls">
+  <documentManagement>
+    <_dlc_DocId xmlns="51adfe52-6b67-47fa-a4b8-d920c8b69b06">3J5YSHVNQAZM-1106575984-237</_dlc_DocId>
+    <_dlc_DocIdUrl xmlns="51adfe52-6b67-47fa-a4b8-d920c8b69b06">
+      <Url>https://mn365.sharepoint.com/sites/MDE/IT/ASDCS/_layouts/15/DocIdRedir.aspx?ID=3J5YSHVNQAZM-1106575984-237</Url>
+      <Description>3J5YSHVNQAZM-1106575984-237</Description>
+    </_dlc_DocIdUrl>
+  </documentManagement>
+</p:properties>
+</file>
+
 <file path=customXml/item4.xml><?xml version="1.0" encoding="utf-8"?>
 <?mso-contentType ?>
 <FormTemplates xmlns="http://schemas.microsoft.com/sharepoint/v3/contenttype/forms">
@@ -13093,24 +13099,6 @@
 </file>
 
 <file path=customXml/itemProps1.xml><?xml version="1.0" encoding="utf-8"?>
-<ds:datastoreItem xmlns:ds="http://schemas.openxmlformats.org/officeDocument/2006/customXml" ds:itemID="{0CE70B59-3C87-4C7A-BA7E-B3139397A959}">
-  <ds:schemaRefs>
-    <ds:schemaRef ds:uri="http://schemas.microsoft.com/office/2006/metadata/properties"/>
-    <ds:schemaRef ds:uri="http://schemas.microsoft.com/office/infopath/2007/PartnerControls"/>
-    <ds:schemaRef ds:uri="51adfe52-6b67-47fa-a4b8-d920c8b69b06"/>
-  </ds:schemaRefs>
-</ds:datastoreItem>
-</file>
-
-<file path=customXml/itemProps2.xml><?xml version="1.0" encoding="utf-8"?>
-<ds:datastoreItem xmlns:ds="http://schemas.openxmlformats.org/officeDocument/2006/customXml" ds:itemID="{0B4AAE1F-354C-4079-84CF-4DBB708D2142}">
-  <ds:schemaRefs>
-    <ds:schemaRef ds:uri="http://schemas.microsoft.com/sharepoint/events"/>
-  </ds:schemaRefs>
-</ds:datastoreItem>
-</file>
-
-<file path=customXml/itemProps3.xml><?xml version="1.0" encoding="utf-8"?>
 <ds:datastoreItem xmlns:ds="http://schemas.openxmlformats.org/officeDocument/2006/customXml" ds:itemID="{806438FD-843D-4BC0-8BC0-319428506D84}">
   <ds:schemaRefs>
     <ds:schemaRef ds:uri="http://schemas.microsoft.com/office/2006/metadata/contentType"/>
@@ -13130,6 +13118,24 @@
 </ds:datastoreItem>
 </file>
 
+<file path=customXml/itemProps2.xml><?xml version="1.0" encoding="utf-8"?>
+<ds:datastoreItem xmlns:ds="http://schemas.openxmlformats.org/officeDocument/2006/customXml" ds:itemID="{0B4AAE1F-354C-4079-84CF-4DBB708D2142}">
+  <ds:schemaRefs>
+    <ds:schemaRef ds:uri="http://schemas.microsoft.com/sharepoint/events"/>
+  </ds:schemaRefs>
+</ds:datastoreItem>
+</file>
+
+<file path=customXml/itemProps3.xml><?xml version="1.0" encoding="utf-8"?>
+<ds:datastoreItem xmlns:ds="http://schemas.openxmlformats.org/officeDocument/2006/customXml" ds:itemID="{0CE70B59-3C87-4C7A-BA7E-B3139397A959}">
+  <ds:schemaRefs>
+    <ds:schemaRef ds:uri="http://schemas.microsoft.com/office/2006/metadata/properties"/>
+    <ds:schemaRef ds:uri="http://schemas.microsoft.com/office/infopath/2007/PartnerControls"/>
+    <ds:schemaRef ds:uri="51adfe52-6b67-47fa-a4b8-d920c8b69b06"/>
+  </ds:schemaRefs>
+</ds:datastoreItem>
+</file>
+
 <file path=customXml/itemProps4.xml><?xml version="1.0" encoding="utf-8"?>
 <ds:datastoreItem xmlns:ds="http://schemas.openxmlformats.org/officeDocument/2006/customXml" ds:itemID="{99F7B3F0-EC91-4759-92DC-3CEC55588465}">
   <ds:schemaRefs>
@@ -13139,7 +13145,7 @@
 </file>
 
 <file path=customXml/itemProps5.xml><?xml version="1.0" encoding="utf-8"?>
-<ds:datastoreItem xmlns:ds="http://schemas.openxmlformats.org/officeDocument/2006/customXml" ds:itemID="{E5942C17-A11E-41B0-9969-AFDA7D93A230}">
+<ds:datastoreItem xmlns:ds="http://schemas.openxmlformats.org/officeDocument/2006/customXml" ds:itemID="{92369424-D2BB-475A-9EE3-891E23AD06DA}">
   <ds:schemaRefs>
     <ds:schemaRef ds:uri="http://schemas.openxmlformats.org/officeDocument/2006/bibliography"/>
   </ds:schemaRefs>

</xml_diff>